<commit_message>
Finished report and feekback, now onto the tests
</commit_message>
<xml_diff>
--- a/Minimax in Arbitrarily board.docx
+++ b/Minimax in Arbitrarily board.docx
@@ -181,7 +181,6 @@
       <w:pPr>
         <w:keepNext w:val="0"/>
         <w:keepLines w:val="0"/>
-        <w:pageBreakBefore w:val="1"/>
         <w:widowControl w:val="1"/>
         <w:pBdr>
           <w:top w:space="0" w:sz="0" w:val="nil"/>
@@ -193,49 +192,13 @@
         <w:shd w:fill="auto" w:val="clear"/>
         <w:spacing w:after="0" w:before="0" w:line="480" w:lineRule="auto"/>
         <w:ind w:left="0" w:right="0" w:firstLine="0"/>
-        <w:jc w:val="center"/>
-        <w:rPr>
-          <w:rFonts w:ascii="Times New Roman" w:cs="Times New Roman" w:eastAsia="Times New Roman" w:hAnsi="Times New Roman"/>
-          <w:b w:val="0"/>
-          <w:i w:val="0"/>
-          <w:smallCaps w:val="0"/>
-          <w:strike w:val="0"/>
-          <w:color w:val="000000"/>
-          <w:sz w:val="24"/>
-          <w:szCs w:val="24"/>
-          <w:u w:val="none"/>
-          <w:shd w:fill="auto" w:val="clear"/>
-          <w:vertAlign w:val="baseline"/>
-        </w:rPr>
-      </w:pPr>
-      <w:r>
-        <w:rPr>
-          <w:rFonts w:ascii="Times New Roman" w:cs="Times New Roman" w:eastAsia="Times New Roman" w:hAnsi="Times New Roman"/>
-          <w:b w:val="0"/>
-          <w:i w:val="0"/>
-          <w:smallCaps w:val="0"/>
-          <w:strike w:val="0"/>
-          <w:color w:val="000000"/>
-          <w:sz w:val="24"/>
-          <w:szCs w:val="24"/>
-          <w:u w:val="none"/>
-          <w:shd w:fill="auto" w:val="clear"/>
-          <w:vertAlign w:val="baseline"/>
-          <w:rtl w:val="0"/>
-        </w:rPr>
-        <w:t xml:space="preserve">Abstract</w:t>
-      </w:r>
-    </w:p>
-    <w:p>
-      <w:pPr>
-        <w:ind w:firstLine="0"/>
+        <w:jc w:val="left"/>
         <w:rPr/>
       </w:pPr>
       <w:r>
         <w:rPr>
           <w:rtl w:val="0"/>
         </w:rPr>
-        <w:t xml:space="preserve">This report goes over my discoveries of the General concept of the Minimax algorithm along with the implementations within games which, such an example that’s covered within this report, being the board game Tic-Tac-Toe of arbitrary board size, i.e., 3x3, 4x4, … </w:t>
       </w:r>
     </w:p>
     <w:p>
@@ -444,7 +407,7 @@
         </w:pBdr>
         <w:shd w:fill="auto" w:val="clear"/>
         <w:spacing w:after="0" w:before="0" w:line="480" w:lineRule="auto"/>
-        <w:ind w:left="0" w:right="0" w:firstLine="0"/>
+        <w:ind w:left="0" w:right="0" w:firstLine="720"/>
         <w:jc w:val="left"/>
         <w:rPr/>
       </w:pPr>
@@ -452,246 +415,13 @@
         <w:rPr>
           <w:rtl w:val="0"/>
         </w:rPr>
-      </w:r>
-    </w:p>
-    <w:p>
-      <w:pPr>
-        <w:keepNext w:val="0"/>
-        <w:keepLines w:val="0"/>
-        <w:widowControl w:val="1"/>
-        <w:pBdr>
-          <w:top w:space="0" w:sz="0" w:val="nil"/>
-          <w:left w:space="0" w:sz="0" w:val="nil"/>
-          <w:bottom w:space="0" w:sz="0" w:val="nil"/>
-          <w:right w:space="0" w:sz="0" w:val="nil"/>
-          <w:between w:space="0" w:sz="0" w:val="nil"/>
-        </w:pBdr>
-        <w:shd w:fill="auto" w:val="clear"/>
-        <w:spacing w:after="0" w:before="0" w:line="480" w:lineRule="auto"/>
-        <w:ind w:left="0" w:right="0" w:firstLine="0"/>
-        <w:jc w:val="left"/>
-        <w:rPr/>
-      </w:pPr>
-      <w:r>
-        <w:rPr>
-          <w:rtl w:val="0"/>
-        </w:rPr>
-      </w:r>
-    </w:p>
-    <w:p>
-      <w:pPr>
-        <w:keepNext w:val="0"/>
-        <w:keepLines w:val="0"/>
-        <w:widowControl w:val="1"/>
-        <w:pBdr>
-          <w:top w:space="0" w:sz="0" w:val="nil"/>
-          <w:left w:space="0" w:sz="0" w:val="nil"/>
-          <w:bottom w:space="0" w:sz="0" w:val="nil"/>
-          <w:right w:space="0" w:sz="0" w:val="nil"/>
-          <w:between w:space="0" w:sz="0" w:val="nil"/>
-        </w:pBdr>
-        <w:shd w:fill="auto" w:val="clear"/>
-        <w:spacing w:after="0" w:before="0" w:line="480" w:lineRule="auto"/>
-        <w:ind w:left="0" w:right="0" w:firstLine="0"/>
-        <w:jc w:val="left"/>
-        <w:rPr/>
-      </w:pPr>
-      <w:r>
-        <w:rPr>
-          <w:rtl w:val="0"/>
-        </w:rPr>
-      </w:r>
-    </w:p>
-    <w:p>
-      <w:pPr>
-        <w:keepNext w:val="0"/>
-        <w:keepLines w:val="0"/>
-        <w:widowControl w:val="1"/>
-        <w:pBdr>
-          <w:top w:space="0" w:sz="0" w:val="nil"/>
-          <w:left w:space="0" w:sz="0" w:val="nil"/>
-          <w:bottom w:space="0" w:sz="0" w:val="nil"/>
-          <w:right w:space="0" w:sz="0" w:val="nil"/>
-          <w:between w:space="0" w:sz="0" w:val="nil"/>
-        </w:pBdr>
-        <w:shd w:fill="auto" w:val="clear"/>
-        <w:spacing w:after="0" w:before="0" w:line="480" w:lineRule="auto"/>
-        <w:ind w:left="0" w:right="0" w:firstLine="0"/>
-        <w:jc w:val="left"/>
-        <w:rPr/>
-      </w:pPr>
-      <w:r>
-        <w:rPr>
-          <w:rtl w:val="0"/>
-        </w:rPr>
-      </w:r>
-    </w:p>
-    <w:p>
-      <w:pPr>
-        <w:keepNext w:val="0"/>
-        <w:keepLines w:val="0"/>
-        <w:widowControl w:val="1"/>
-        <w:pBdr>
-          <w:top w:space="0" w:sz="0" w:val="nil"/>
-          <w:left w:space="0" w:sz="0" w:val="nil"/>
-          <w:bottom w:space="0" w:sz="0" w:val="nil"/>
-          <w:right w:space="0" w:sz="0" w:val="nil"/>
-          <w:between w:space="0" w:sz="0" w:val="nil"/>
-        </w:pBdr>
-        <w:shd w:fill="auto" w:val="clear"/>
-        <w:spacing w:after="0" w:before="0" w:line="480" w:lineRule="auto"/>
-        <w:ind w:left="0" w:right="0" w:firstLine="0"/>
-        <w:jc w:val="left"/>
-        <w:rPr/>
-      </w:pPr>
-      <w:r>
-        <w:rPr>
-          <w:rtl w:val="0"/>
-        </w:rPr>
-      </w:r>
-    </w:p>
-    <w:p>
-      <w:pPr>
-        <w:keepNext w:val="0"/>
-        <w:keepLines w:val="0"/>
-        <w:widowControl w:val="1"/>
-        <w:pBdr>
-          <w:top w:space="0" w:sz="0" w:val="nil"/>
-          <w:left w:space="0" w:sz="0" w:val="nil"/>
-          <w:bottom w:space="0" w:sz="0" w:val="nil"/>
-          <w:right w:space="0" w:sz="0" w:val="nil"/>
-          <w:between w:space="0" w:sz="0" w:val="nil"/>
-        </w:pBdr>
-        <w:shd w:fill="auto" w:val="clear"/>
-        <w:spacing w:after="0" w:before="0" w:line="480" w:lineRule="auto"/>
-        <w:ind w:left="0" w:right="0" w:firstLine="0"/>
-        <w:jc w:val="left"/>
-        <w:rPr/>
-      </w:pPr>
-      <w:r>
-        <w:rPr>
-          <w:rtl w:val="0"/>
-        </w:rPr>
-      </w:r>
-    </w:p>
-    <w:p>
-      <w:pPr>
-        <w:keepNext w:val="0"/>
-        <w:keepLines w:val="0"/>
-        <w:widowControl w:val="1"/>
-        <w:pBdr>
-          <w:top w:space="0" w:sz="0" w:val="nil"/>
-          <w:left w:space="0" w:sz="0" w:val="nil"/>
-          <w:bottom w:space="0" w:sz="0" w:val="nil"/>
-          <w:right w:space="0" w:sz="0" w:val="nil"/>
-          <w:between w:space="0" w:sz="0" w:val="nil"/>
-        </w:pBdr>
-        <w:shd w:fill="auto" w:val="clear"/>
-        <w:spacing w:after="0" w:before="0" w:line="480" w:lineRule="auto"/>
-        <w:ind w:left="0" w:right="0" w:firstLine="0"/>
-        <w:jc w:val="left"/>
-        <w:rPr/>
-      </w:pPr>
-      <w:r>
-        <w:rPr>
-          <w:rtl w:val="0"/>
-        </w:rPr>
-      </w:r>
-    </w:p>
-    <w:p>
-      <w:pPr>
-        <w:keepNext w:val="0"/>
-        <w:keepLines w:val="0"/>
-        <w:widowControl w:val="1"/>
-        <w:pBdr>
-          <w:top w:space="0" w:sz="0" w:val="nil"/>
-          <w:left w:space="0" w:sz="0" w:val="nil"/>
-          <w:bottom w:space="0" w:sz="0" w:val="nil"/>
-          <w:right w:space="0" w:sz="0" w:val="nil"/>
-          <w:between w:space="0" w:sz="0" w:val="nil"/>
-        </w:pBdr>
-        <w:shd w:fill="auto" w:val="clear"/>
-        <w:spacing w:after="0" w:before="0" w:line="480" w:lineRule="auto"/>
-        <w:ind w:left="0" w:right="0" w:firstLine="0"/>
-        <w:jc w:val="left"/>
-        <w:rPr/>
-      </w:pPr>
-      <w:r>
-        <w:rPr>
-          <w:rtl w:val="0"/>
-        </w:rPr>
-      </w:r>
-    </w:p>
-    <w:p>
-      <w:pPr>
-        <w:keepNext w:val="0"/>
-        <w:keepLines w:val="0"/>
-        <w:widowControl w:val="1"/>
-        <w:pBdr>
-          <w:top w:space="0" w:sz="0" w:val="nil"/>
-          <w:left w:space="0" w:sz="0" w:val="nil"/>
-          <w:bottom w:space="0" w:sz="0" w:val="nil"/>
-          <w:right w:space="0" w:sz="0" w:val="nil"/>
-          <w:between w:space="0" w:sz="0" w:val="nil"/>
-        </w:pBdr>
-        <w:shd w:fill="auto" w:val="clear"/>
-        <w:spacing w:after="0" w:before="0" w:line="480" w:lineRule="auto"/>
-        <w:ind w:left="0" w:right="0" w:firstLine="0"/>
-        <w:jc w:val="left"/>
-        <w:rPr/>
-      </w:pPr>
-      <w:r>
-        <w:rPr>
-          <w:rtl w:val="0"/>
-        </w:rPr>
-      </w:r>
-    </w:p>
-    <w:p>
-      <w:pPr>
-        <w:keepNext w:val="0"/>
-        <w:keepLines w:val="0"/>
-        <w:widowControl w:val="1"/>
-        <w:pBdr>
-          <w:top w:space="0" w:sz="0" w:val="nil"/>
-          <w:left w:space="0" w:sz="0" w:val="nil"/>
-          <w:bottom w:space="0" w:sz="0" w:val="nil"/>
-          <w:right w:space="0" w:sz="0" w:val="nil"/>
-          <w:between w:space="0" w:sz="0" w:val="nil"/>
-        </w:pBdr>
-        <w:shd w:fill="auto" w:val="clear"/>
-        <w:spacing w:after="0" w:before="0" w:line="480" w:lineRule="auto"/>
-        <w:ind w:left="0" w:right="0" w:firstLine="0"/>
-        <w:jc w:val="left"/>
-        <w:rPr/>
-      </w:pPr>
-      <w:r>
-        <w:rPr>
-          <w:rtl w:val="0"/>
-        </w:rPr>
-      </w:r>
-    </w:p>
-    <w:p>
-      <w:pPr>
-        <w:keepNext w:val="0"/>
-        <w:keepLines w:val="0"/>
-        <w:widowControl w:val="1"/>
-        <w:pBdr>
-          <w:top w:space="0" w:sz="0" w:val="nil"/>
-          <w:left w:space="0" w:sz="0" w:val="nil"/>
-          <w:bottom w:space="0" w:sz="0" w:val="nil"/>
-          <w:right w:space="0" w:sz="0" w:val="nil"/>
-          <w:between w:space="0" w:sz="0" w:val="nil"/>
-        </w:pBdr>
-        <w:shd w:fill="auto" w:val="clear"/>
-        <w:spacing w:after="0" w:before="0" w:line="480" w:lineRule="auto"/>
-        <w:ind w:left="0" w:right="0" w:firstLine="0"/>
-        <w:jc w:val="left"/>
-        <w:rPr/>
-      </w:pPr>
-      <w:r>
-        <w:rPr>
-          <w:rtl w:val="0"/>
-        </w:rPr>
+        <w:t xml:space="preserve">The Minimax algorithm developed and proven by John Von Neumann is considered the basis on the subject of Game Theory and for developing an A.I model / CPU for any turn based game, where the objective of the A.I opponent is to Minimize or Maximize the gains of its decisions without explicitly knowing the next decision of other players playing the game. The general idea of The Minimax algorithm is that it is designed in a worst-case approach, dare I say the brute force approach, such that in order to determine the best action to take against all other players in the game, the algorithm will check / calculate the gains of all</w:t>
+      </w:r>
+      <w:r>
+        <w:rPr>
+          <w:rtl w:val="0"/>
+        </w:rPr>
+        <w:t xml:space="preserve"> possible actions of the other players to determine which move to take. </w:t>
       </w:r>
     </w:p>
     <w:p>
@@ -716,13 +446,6 @@
         <w:rPr>
           <w:rtl w:val="0"/>
         </w:rPr>
-        <w:t xml:space="preserve">The Minimax algorithm developed and proven by John Von Neumann is considered the basis on the subject of Game Theory and for developing an A.I model / CPU for any turn based game, where the objective of the A.I opponent is to Minimize or Maximize the gains of its decisions without explicitly knowing the next decision of other players playing the game. The general idea of The Minimax algorithm is that it is designed in a worst-case approach, such that in order to determine the best action to take against all other players in the game, the algorithm will check / calculate the gains of all</w:t>
-      </w:r>
-      <w:r>
-        <w:rPr>
-          <w:rtl w:val="0"/>
-        </w:rPr>
-        <w:t xml:space="preserve"> possible actions of the other players to determine which move to take. </w:t>
       </w:r>
     </w:p>
     <w:p>
@@ -747,6 +470,7 @@
         <w:rPr>
           <w:rtl w:val="0"/>
         </w:rPr>
+        <w:t xml:space="preserve">An example would be, say that you are playing a game of chess with an A.I that is modeled by the Minimax algorithm, in this scenario your objectives would be to play the game normally and determine which moves would be best to beat the opponent, on the other hand, the A.I’s objectives is to calculate the state of the gameboard given all possible moves that the A.i can make, and evaluate which gameboard state results in the best outcome that will minimize the gains of all other players in the game.  </w:t>
       </w:r>
     </w:p>
     <w:p>
@@ -771,7 +495,6 @@
         <w:rPr>
           <w:rtl w:val="0"/>
         </w:rPr>
-        <w:t xml:space="preserve">An example would be, say that you are playing a game of chess with an A.I that is modeled by the Minimax algorithm, in this scenario your objectives would be to play the game normally and determine which moves would be best to beat the opponent, on the other hand, the A.I’s objectives is to simply calculate all possible moves that you will choose and determine which moves will minimize your gains in winning the game.  </w:t>
       </w:r>
     </w:p>
     <w:p>
@@ -796,6 +519,7 @@
         <w:rPr>
           <w:rtl w:val="0"/>
         </w:rPr>
+        <w:t xml:space="preserve">The way we should think about this algorithm conceptually is as a Decision tree where  the root is the state of the gameboard after the A.i has placed their piece in a given position, given how many more positions are available from that state is how many states will branch off of that root state. From there, the A.i will then continue to branch off of game board states until it has reached a terminating state in all branches such that either the player or A.i has won or the game board is in a Draw state. The returning value after reaching the terminated state should be the best score along the branches from each state. </w:t>
       </w:r>
     </w:p>
     <w:p>
@@ -820,7 +544,6 @@
         <w:rPr>
           <w:rtl w:val="0"/>
         </w:rPr>
-        <w:t xml:space="preserve">The way we should think about this algorithm conceptually is as a binary tree where the root is where we begin and recursively go down to the leafs where, from the leafs at depth = n, we then backtrack while eveculating each node for their heuristic value.</w:t>
       </w:r>
     </w:p>
     <w:p>
@@ -845,32 +568,21 @@
         <w:rPr>
           <w:rtl w:val="0"/>
         </w:rPr>
-      </w:r>
-    </w:p>
-    <w:p>
-      <w:pPr>
-        <w:keepNext w:val="0"/>
-        <w:keepLines w:val="0"/>
-        <w:widowControl w:val="1"/>
-        <w:pBdr>
-          <w:top w:space="0" w:sz="0" w:val="nil"/>
-          <w:left w:space="0" w:sz="0" w:val="nil"/>
-          <w:bottom w:space="0" w:sz="0" w:val="nil"/>
-          <w:right w:space="0" w:sz="0" w:val="nil"/>
-          <w:between w:space="0" w:sz="0" w:val="nil"/>
-        </w:pBdr>
-        <w:shd w:fill="auto" w:val="clear"/>
-        <w:spacing w:after="0" w:before="0" w:line="480" w:lineRule="auto"/>
-        <w:ind w:left="0" w:right="0" w:firstLine="720"/>
-        <w:jc w:val="left"/>
-        <w:rPr/>
-      </w:pPr>
-      <w:r>
-        <w:rPr/>
+        <w:t xml:space="preserve">The follow image represents a decision tree created by the Minimax algorithm when used on a Tic Tac Toe Game board state: </w:t>
+      </w:r>
+      <w:r>
         <w:drawing>
-          <wp:inline distB="114300" distT="114300" distL="114300" distR="114300">
-            <wp:extent cx="3810000" cy="1733550"/>
+          <wp:anchor allowOverlap="1" behindDoc="1" distB="114300" distT="114300" distL="114300" distR="114300" hidden="0" layoutInCell="1" locked="0" relativeHeight="0" simplePos="0">
+            <wp:simplePos x="0" y="0"/>
+            <wp:positionH relativeFrom="column">
+              <wp:posOffset>-242887</wp:posOffset>
+            </wp:positionH>
+            <wp:positionV relativeFrom="paragraph">
+              <wp:posOffset>723900</wp:posOffset>
+            </wp:positionV>
+            <wp:extent cx="6596063" cy="2159371"/>
             <wp:effectExtent b="0" l="0" r="0" t="0"/>
+            <wp:wrapNone/>
             <wp:docPr id="1" name="image1.png"/>
             <a:graphic>
               <a:graphicData uri="http://schemas.openxmlformats.org/drawingml/2006/picture">
@@ -889,7 +601,7 @@
                   <pic:spPr>
                     <a:xfrm>
                       <a:off x="0" y="0"/>
-                      <a:ext cx="3810000" cy="1733550"/>
+                      <a:ext cx="6596063" cy="2159371"/>
                     </a:xfrm>
                     <a:prstGeom prst="rect"/>
                     <a:ln/>
@@ -897,13 +609,8 @@
                 </pic:pic>
               </a:graphicData>
             </a:graphic>
-          </wp:inline>
+          </wp:anchor>
         </w:drawing>
-      </w:r>
-      <w:r>
-        <w:rPr>
-          <w:rtl w:val="0"/>
-        </w:rPr>
       </w:r>
     </w:p>
     <w:p>
@@ -1088,7 +795,7 @@
         </w:pBdr>
         <w:shd w:fill="auto" w:val="clear"/>
         <w:spacing w:after="0" w:before="0" w:line="480" w:lineRule="auto"/>
-        <w:ind w:left="0" w:right="0" w:firstLine="0"/>
+        <w:ind w:left="0" w:right="0" w:firstLine="720"/>
         <w:jc w:val="left"/>
         <w:rPr/>
       </w:pPr>
@@ -1096,6 +803,56 @@
         <w:rPr>
           <w:rtl w:val="0"/>
         </w:rPr>
+        <w:t xml:space="preserve">Following the image we can see that the first initial state inserted in the Minimax algorithm is the root node, since there are 4 available positions the Minimax algorithm can recursively branch off of the root node and to the next game board states, where then each child node now has the next player’s inserted pseudo piece. From there the game board state is evaluated and given a score based on the game’s heuristic, if the game board evaluates to a victory or a draw then that node doesn’t branch and the score is returned back to the parent node. The final result should be the best move that the A.i can make to win the game. </w:t>
+      </w:r>
+    </w:p>
+    <w:p>
+      <w:pPr>
+        <w:keepNext w:val="0"/>
+        <w:keepLines w:val="0"/>
+        <w:widowControl w:val="1"/>
+        <w:pBdr>
+          <w:top w:space="0" w:sz="0" w:val="nil"/>
+          <w:left w:space="0" w:sz="0" w:val="nil"/>
+          <w:bottom w:space="0" w:sz="0" w:val="nil"/>
+          <w:right w:space="0" w:sz="0" w:val="nil"/>
+          <w:between w:space="0" w:sz="0" w:val="nil"/>
+        </w:pBdr>
+        <w:shd w:fill="auto" w:val="clear"/>
+        <w:spacing w:after="0" w:before="0" w:line="480" w:lineRule="auto"/>
+        <w:ind w:left="0" w:right="0" w:firstLine="720"/>
+        <w:jc w:val="left"/>
+        <w:rPr/>
+      </w:pPr>
+      <w:r>
+        <w:rPr>
+          <w:rtl w:val="0"/>
+        </w:rPr>
+      </w:r>
+    </w:p>
+    <w:p>
+      <w:pPr>
+        <w:keepNext w:val="0"/>
+        <w:keepLines w:val="0"/>
+        <w:widowControl w:val="1"/>
+        <w:pBdr>
+          <w:top w:space="0" w:sz="0" w:val="nil"/>
+          <w:left w:space="0" w:sz="0" w:val="nil"/>
+          <w:bottom w:space="0" w:sz="0" w:val="nil"/>
+          <w:right w:space="0" w:sz="0" w:val="nil"/>
+          <w:between w:space="0" w:sz="0" w:val="nil"/>
+        </w:pBdr>
+        <w:shd w:fill="auto" w:val="clear"/>
+        <w:spacing w:after="0" w:before="0" w:line="480" w:lineRule="auto"/>
+        <w:ind w:left="0" w:right="0" w:firstLine="720"/>
+        <w:jc w:val="left"/>
+        <w:rPr/>
+      </w:pPr>
+      <w:r>
+        <w:rPr>
+          <w:rtl w:val="0"/>
+        </w:rPr>
+        <w:t xml:space="preserve">For this project, to showcase my implementation of the Minimax algorithm, I implemented the algorithm in the board game of Tic Tac Toe written in the language C++. Additionally, I designed the Minimax algorithm to work with an arbitrary-sized Tic Tac Toe board such that a player can play against an A.i at a game of Tic Tac Toe of board-size greater than 3x3.</w:t>
       </w:r>
     </w:p>
     <w:p>
@@ -1120,6 +877,2027 @@
         <w:rPr>
           <w:rtl w:val="0"/>
         </w:rPr>
+        <w:t xml:space="preserve">The following is the pseudo code of the Minimax algorithm that was implemented as a helper function in the process of choosing the optimal move for the A.i</w:t>
+      </w:r>
+    </w:p>
+    <w:p>
+      <w:pPr>
+        <w:shd w:fill="282a36" w:val="clear"/>
+        <w:spacing w:line="325.71428571428567" w:lineRule="auto"/>
+        <w:ind w:firstLine="0"/>
+        <w:rPr>
+          <w:rFonts w:ascii="Consolas" w:cs="Consolas" w:eastAsia="Consolas" w:hAnsi="Consolas"/>
+          <w:color w:val="f8f8f2"/>
+          <w:sz w:val="17"/>
+          <w:szCs w:val="17"/>
+        </w:rPr>
+      </w:pPr>
+      <w:r>
+        <w:rPr>
+          <w:rFonts w:ascii="Consolas" w:cs="Consolas" w:eastAsia="Consolas" w:hAnsi="Consolas"/>
+          <w:i w:val="1"/>
+          <w:color w:val="8be9fd"/>
+          <w:sz w:val="17"/>
+          <w:szCs w:val="17"/>
+          <w:rtl w:val="0"/>
+        </w:rPr>
+        <w:t xml:space="preserve">function</w:t>
+      </w:r>
+      <w:r>
+        <w:rPr>
+          <w:rFonts w:ascii="Consolas" w:cs="Consolas" w:eastAsia="Consolas" w:hAnsi="Consolas"/>
+          <w:color w:val="f8f8f2"/>
+          <w:sz w:val="17"/>
+          <w:szCs w:val="17"/>
+          <w:rtl w:val="0"/>
+        </w:rPr>
+        <w:t xml:space="preserve"> </w:t>
+      </w:r>
+      <w:r>
+        <w:rPr>
+          <w:rFonts w:ascii="Consolas" w:cs="Consolas" w:eastAsia="Consolas" w:hAnsi="Consolas"/>
+          <w:color w:val="50fa7b"/>
+          <w:sz w:val="17"/>
+          <w:szCs w:val="17"/>
+          <w:rtl w:val="0"/>
+        </w:rPr>
+        <w:t xml:space="preserve">minimax</w:t>
+      </w:r>
+      <w:r>
+        <w:rPr>
+          <w:rFonts w:ascii="Consolas" w:cs="Consolas" w:eastAsia="Consolas" w:hAnsi="Consolas"/>
+          <w:color w:val="f8f8f2"/>
+          <w:sz w:val="17"/>
+          <w:szCs w:val="17"/>
+          <w:rtl w:val="0"/>
+        </w:rPr>
+        <w:t xml:space="preserve">(</w:t>
+      </w:r>
+      <w:r>
+        <w:rPr>
+          <w:rFonts w:ascii="Consolas" w:cs="Consolas" w:eastAsia="Consolas" w:hAnsi="Consolas"/>
+          <w:i w:val="1"/>
+          <w:color w:val="ffb86c"/>
+          <w:sz w:val="17"/>
+          <w:szCs w:val="17"/>
+          <w:rtl w:val="0"/>
+        </w:rPr>
+        <w:t xml:space="preserve">ismin</w:t>
+      </w:r>
+      <w:r>
+        <w:rPr>
+          <w:rFonts w:ascii="Consolas" w:cs="Consolas" w:eastAsia="Consolas" w:hAnsi="Consolas"/>
+          <w:color w:val="f8f8f2"/>
+          <w:sz w:val="17"/>
+          <w:szCs w:val="17"/>
+          <w:rtl w:val="0"/>
+        </w:rPr>
+        <w:t xml:space="preserve">, </w:t>
+      </w:r>
+      <w:r>
+        <w:rPr>
+          <w:rFonts w:ascii="Consolas" w:cs="Consolas" w:eastAsia="Consolas" w:hAnsi="Consolas"/>
+          <w:i w:val="1"/>
+          <w:color w:val="ffb86c"/>
+          <w:sz w:val="17"/>
+          <w:szCs w:val="17"/>
+          <w:rtl w:val="0"/>
+        </w:rPr>
+        <w:t xml:space="preserve">Board</w:t>
+      </w:r>
+      <w:r>
+        <w:rPr>
+          <w:rFonts w:ascii="Consolas" w:cs="Consolas" w:eastAsia="Consolas" w:hAnsi="Consolas"/>
+          <w:color w:val="f8f8f2"/>
+          <w:sz w:val="17"/>
+          <w:szCs w:val="17"/>
+          <w:rtl w:val="0"/>
+        </w:rPr>
+        <w:t xml:space="preserve">, </w:t>
+      </w:r>
+      <w:r>
+        <w:rPr>
+          <w:rFonts w:ascii="Consolas" w:cs="Consolas" w:eastAsia="Consolas" w:hAnsi="Consolas"/>
+          <w:i w:val="1"/>
+          <w:color w:val="ffb86c"/>
+          <w:sz w:val="17"/>
+          <w:szCs w:val="17"/>
+          <w:rtl w:val="0"/>
+        </w:rPr>
+        <w:t xml:space="preserve">symbol</w:t>
+      </w:r>
+      <w:r>
+        <w:rPr>
+          <w:rFonts w:ascii="Consolas" w:cs="Consolas" w:eastAsia="Consolas" w:hAnsi="Consolas"/>
+          <w:color w:val="f8f8f2"/>
+          <w:sz w:val="17"/>
+          <w:szCs w:val="17"/>
+          <w:rtl w:val="0"/>
+        </w:rPr>
+        <w:t xml:space="preserve">)</w:t>
+      </w:r>
+    </w:p>
+    <w:p>
+      <w:pPr>
+        <w:shd w:fill="282a36" w:val="clear"/>
+        <w:spacing w:line="325.71428571428567" w:lineRule="auto"/>
+        <w:ind w:firstLine="0"/>
+        <w:rPr>
+          <w:rFonts w:ascii="Consolas" w:cs="Consolas" w:eastAsia="Consolas" w:hAnsi="Consolas"/>
+          <w:color w:val="f8f8f2"/>
+          <w:sz w:val="17"/>
+          <w:szCs w:val="17"/>
+        </w:rPr>
+      </w:pPr>
+      <w:r>
+        <w:rPr>
+          <w:rFonts w:ascii="Consolas" w:cs="Consolas" w:eastAsia="Consolas" w:hAnsi="Consolas"/>
+          <w:color w:val="f8f8f2"/>
+          <w:sz w:val="17"/>
+          <w:szCs w:val="17"/>
+          <w:rtl w:val="0"/>
+        </w:rPr>
+        <w:t xml:space="preserve">    score </w:t>
+      </w:r>
+      <w:r>
+        <w:rPr>
+          <w:rFonts w:ascii="Consolas" w:cs="Consolas" w:eastAsia="Consolas" w:hAnsi="Consolas"/>
+          <w:color w:val="ff79c6"/>
+          <w:sz w:val="17"/>
+          <w:szCs w:val="17"/>
+          <w:rtl w:val="0"/>
+        </w:rPr>
+        <w:t xml:space="preserve">=</w:t>
+      </w:r>
+      <w:r>
+        <w:rPr>
+          <w:rFonts w:ascii="Consolas" w:cs="Consolas" w:eastAsia="Consolas" w:hAnsi="Consolas"/>
+          <w:color w:val="f8f8f2"/>
+          <w:sz w:val="17"/>
+          <w:szCs w:val="17"/>
+          <w:rtl w:val="0"/>
+        </w:rPr>
+        <w:t xml:space="preserve"> </w:t>
+      </w:r>
+      <w:r>
+        <w:rPr>
+          <w:rFonts w:ascii="Consolas" w:cs="Consolas" w:eastAsia="Consolas" w:hAnsi="Consolas"/>
+          <w:color w:val="50fa7b"/>
+          <w:sz w:val="17"/>
+          <w:szCs w:val="17"/>
+          <w:rtl w:val="0"/>
+        </w:rPr>
+        <w:t xml:space="preserve">evaluate</w:t>
+      </w:r>
+      <w:r>
+        <w:rPr>
+          <w:rFonts w:ascii="Consolas" w:cs="Consolas" w:eastAsia="Consolas" w:hAnsi="Consolas"/>
+          <w:color w:val="f8f8f2"/>
+          <w:sz w:val="17"/>
+          <w:szCs w:val="17"/>
+          <w:rtl w:val="0"/>
+        </w:rPr>
+        <w:t xml:space="preserve">(board, symbol)</w:t>
+      </w:r>
+    </w:p>
+    <w:p>
+      <w:pPr>
+        <w:shd w:fill="282a36" w:val="clear"/>
+        <w:spacing w:line="325.71428571428567" w:lineRule="auto"/>
+        <w:ind w:firstLine="0"/>
+        <w:rPr>
+          <w:rFonts w:ascii="Consolas" w:cs="Consolas" w:eastAsia="Consolas" w:hAnsi="Consolas"/>
+          <w:color w:val="f8f8f2"/>
+          <w:sz w:val="17"/>
+          <w:szCs w:val="17"/>
+        </w:rPr>
+      </w:pPr>
+      <w:r>
+        <w:rPr>
+          <w:rtl w:val="0"/>
+        </w:rPr>
+      </w:r>
+    </w:p>
+    <w:p>
+      <w:pPr>
+        <w:shd w:fill="282a36" w:val="clear"/>
+        <w:spacing w:line="325.71428571428567" w:lineRule="auto"/>
+        <w:ind w:firstLine="0"/>
+        <w:rPr>
+          <w:rFonts w:ascii="Consolas" w:cs="Consolas" w:eastAsia="Consolas" w:hAnsi="Consolas"/>
+          <w:color w:val="f8f8f2"/>
+          <w:sz w:val="17"/>
+          <w:szCs w:val="17"/>
+        </w:rPr>
+      </w:pPr>
+      <w:r>
+        <w:rPr>
+          <w:rFonts w:ascii="Consolas" w:cs="Consolas" w:eastAsia="Consolas" w:hAnsi="Consolas"/>
+          <w:color w:val="f8f8f2"/>
+          <w:sz w:val="17"/>
+          <w:szCs w:val="17"/>
+          <w:rtl w:val="0"/>
+        </w:rPr>
+        <w:t xml:space="preserve">    </w:t>
+      </w:r>
+      <w:r>
+        <w:rPr>
+          <w:rFonts w:ascii="Consolas" w:cs="Consolas" w:eastAsia="Consolas" w:hAnsi="Consolas"/>
+          <w:color w:val="ff79c6"/>
+          <w:sz w:val="17"/>
+          <w:szCs w:val="17"/>
+          <w:rtl w:val="0"/>
+        </w:rPr>
+        <w:t xml:space="preserve">if</w:t>
+      </w:r>
+      <w:r>
+        <w:rPr>
+          <w:rFonts w:ascii="Consolas" w:cs="Consolas" w:eastAsia="Consolas" w:hAnsi="Consolas"/>
+          <w:color w:val="f8f8f2"/>
+          <w:sz w:val="17"/>
+          <w:szCs w:val="17"/>
+          <w:rtl w:val="0"/>
+        </w:rPr>
+        <w:t xml:space="preserve"> (</w:t>
+      </w:r>
+      <w:r>
+        <w:rPr>
+          <w:rFonts w:ascii="Consolas" w:cs="Consolas" w:eastAsia="Consolas" w:hAnsi="Consolas"/>
+          <w:color w:val="50fa7b"/>
+          <w:sz w:val="17"/>
+          <w:szCs w:val="17"/>
+          <w:rtl w:val="0"/>
+        </w:rPr>
+        <w:t xml:space="preserve">terminated_state</w:t>
+      </w:r>
+      <w:r>
+        <w:rPr>
+          <w:rFonts w:ascii="Consolas" w:cs="Consolas" w:eastAsia="Consolas" w:hAnsi="Consolas"/>
+          <w:color w:val="f8f8f2"/>
+          <w:sz w:val="17"/>
+          <w:szCs w:val="17"/>
+          <w:rtl w:val="0"/>
+        </w:rPr>
+        <w:t xml:space="preserve">(board))</w:t>
+      </w:r>
+    </w:p>
+    <w:p>
+      <w:pPr>
+        <w:shd w:fill="282a36" w:val="clear"/>
+        <w:spacing w:line="325.71428571428567" w:lineRule="auto"/>
+        <w:ind w:firstLine="0"/>
+        <w:rPr>
+          <w:rFonts w:ascii="Consolas" w:cs="Consolas" w:eastAsia="Consolas" w:hAnsi="Consolas"/>
+          <w:color w:val="f8f8f2"/>
+          <w:sz w:val="17"/>
+          <w:szCs w:val="17"/>
+        </w:rPr>
+      </w:pPr>
+      <w:r>
+        <w:rPr>
+          <w:rFonts w:ascii="Consolas" w:cs="Consolas" w:eastAsia="Consolas" w:hAnsi="Consolas"/>
+          <w:color w:val="f8f8f2"/>
+          <w:sz w:val="17"/>
+          <w:szCs w:val="17"/>
+          <w:rtl w:val="0"/>
+        </w:rPr>
+        <w:t xml:space="preserve">        </w:t>
+      </w:r>
+      <w:r>
+        <w:rPr>
+          <w:rFonts w:ascii="Consolas" w:cs="Consolas" w:eastAsia="Consolas" w:hAnsi="Consolas"/>
+          <w:color w:val="ff79c6"/>
+          <w:sz w:val="17"/>
+          <w:szCs w:val="17"/>
+          <w:rtl w:val="0"/>
+        </w:rPr>
+        <w:t xml:space="preserve">return</w:t>
+      </w:r>
+      <w:r>
+        <w:rPr>
+          <w:rFonts w:ascii="Consolas" w:cs="Consolas" w:eastAsia="Consolas" w:hAnsi="Consolas"/>
+          <w:color w:val="f8f8f2"/>
+          <w:sz w:val="17"/>
+          <w:szCs w:val="17"/>
+          <w:rtl w:val="0"/>
+        </w:rPr>
+        <w:t xml:space="preserve"> score</w:t>
+      </w:r>
+    </w:p>
+    <w:p>
+      <w:pPr>
+        <w:shd w:fill="282a36" w:val="clear"/>
+        <w:spacing w:line="325.71428571428567" w:lineRule="auto"/>
+        <w:ind w:firstLine="0"/>
+        <w:rPr>
+          <w:rFonts w:ascii="Consolas" w:cs="Consolas" w:eastAsia="Consolas" w:hAnsi="Consolas"/>
+          <w:color w:val="f8f8f2"/>
+          <w:sz w:val="17"/>
+          <w:szCs w:val="17"/>
+        </w:rPr>
+      </w:pPr>
+      <w:r>
+        <w:rPr>
+          <w:rtl w:val="0"/>
+        </w:rPr>
+      </w:r>
+    </w:p>
+    <w:p>
+      <w:pPr>
+        <w:shd w:fill="282a36" w:val="clear"/>
+        <w:spacing w:line="325.71428571428567" w:lineRule="auto"/>
+        <w:ind w:firstLine="0"/>
+        <w:rPr>
+          <w:rFonts w:ascii="Consolas" w:cs="Consolas" w:eastAsia="Consolas" w:hAnsi="Consolas"/>
+          <w:color w:val="f8f8f2"/>
+          <w:sz w:val="17"/>
+          <w:szCs w:val="17"/>
+        </w:rPr>
+      </w:pPr>
+      <w:r>
+        <w:rPr>
+          <w:rFonts w:ascii="Consolas" w:cs="Consolas" w:eastAsia="Consolas" w:hAnsi="Consolas"/>
+          <w:color w:val="f8f8f2"/>
+          <w:sz w:val="17"/>
+          <w:szCs w:val="17"/>
+          <w:rtl w:val="0"/>
+        </w:rPr>
+        <w:t xml:space="preserve">    </w:t>
+      </w:r>
+      <w:r>
+        <w:rPr>
+          <w:rFonts w:ascii="Consolas" w:cs="Consolas" w:eastAsia="Consolas" w:hAnsi="Consolas"/>
+          <w:color w:val="ff79c6"/>
+          <w:sz w:val="17"/>
+          <w:szCs w:val="17"/>
+          <w:rtl w:val="0"/>
+        </w:rPr>
+        <w:t xml:space="preserve">if</w:t>
+      </w:r>
+      <w:r>
+        <w:rPr>
+          <w:rFonts w:ascii="Consolas" w:cs="Consolas" w:eastAsia="Consolas" w:hAnsi="Consolas"/>
+          <w:color w:val="f8f8f2"/>
+          <w:sz w:val="17"/>
+          <w:szCs w:val="17"/>
+          <w:rtl w:val="0"/>
+        </w:rPr>
+        <w:t xml:space="preserve"> (</w:t>
+      </w:r>
+      <w:r>
+        <w:rPr>
+          <w:rFonts w:ascii="Consolas" w:cs="Consolas" w:eastAsia="Consolas" w:hAnsi="Consolas"/>
+          <w:i w:val="1"/>
+          <w:color w:val="8be9fd"/>
+          <w:sz w:val="17"/>
+          <w:szCs w:val="17"/>
+          <w:rtl w:val="0"/>
+        </w:rPr>
+        <w:t xml:space="preserve">board</w:t>
+      </w:r>
+      <w:r>
+        <w:rPr>
+          <w:rFonts w:ascii="Consolas" w:cs="Consolas" w:eastAsia="Consolas" w:hAnsi="Consolas"/>
+          <w:color w:val="f8f8f2"/>
+          <w:sz w:val="17"/>
+          <w:szCs w:val="17"/>
+          <w:rtl w:val="0"/>
+        </w:rPr>
+        <w:t xml:space="preserve">.</w:t>
+      </w:r>
+      <w:r>
+        <w:rPr>
+          <w:rFonts w:ascii="Consolas" w:cs="Consolas" w:eastAsia="Consolas" w:hAnsi="Consolas"/>
+          <w:color w:val="50fa7b"/>
+          <w:sz w:val="17"/>
+          <w:szCs w:val="17"/>
+          <w:rtl w:val="0"/>
+        </w:rPr>
+        <w:t xml:space="preserve">filled</w:t>
+      </w:r>
+      <w:r>
+        <w:rPr>
+          <w:rFonts w:ascii="Consolas" w:cs="Consolas" w:eastAsia="Consolas" w:hAnsi="Consolas"/>
+          <w:color w:val="f8f8f2"/>
+          <w:sz w:val="17"/>
+          <w:szCs w:val="17"/>
+          <w:rtl w:val="0"/>
+        </w:rPr>
+        <w:t xml:space="preserve">())</w:t>
+      </w:r>
+    </w:p>
+    <w:p>
+      <w:pPr>
+        <w:shd w:fill="282a36" w:val="clear"/>
+        <w:spacing w:line="325.71428571428567" w:lineRule="auto"/>
+        <w:ind w:firstLine="0"/>
+        <w:rPr>
+          <w:rFonts w:ascii="Consolas" w:cs="Consolas" w:eastAsia="Consolas" w:hAnsi="Consolas"/>
+          <w:color w:val="bd93f9"/>
+          <w:sz w:val="17"/>
+          <w:szCs w:val="17"/>
+        </w:rPr>
+      </w:pPr>
+      <w:r>
+        <w:rPr>
+          <w:rFonts w:ascii="Consolas" w:cs="Consolas" w:eastAsia="Consolas" w:hAnsi="Consolas"/>
+          <w:color w:val="f8f8f2"/>
+          <w:sz w:val="17"/>
+          <w:szCs w:val="17"/>
+          <w:rtl w:val="0"/>
+        </w:rPr>
+        <w:t xml:space="preserve">        </w:t>
+      </w:r>
+      <w:r>
+        <w:rPr>
+          <w:rFonts w:ascii="Consolas" w:cs="Consolas" w:eastAsia="Consolas" w:hAnsi="Consolas"/>
+          <w:color w:val="ff79c6"/>
+          <w:sz w:val="17"/>
+          <w:szCs w:val="17"/>
+          <w:rtl w:val="0"/>
+        </w:rPr>
+        <w:t xml:space="preserve">return</w:t>
+      </w:r>
+      <w:r>
+        <w:rPr>
+          <w:rFonts w:ascii="Consolas" w:cs="Consolas" w:eastAsia="Consolas" w:hAnsi="Consolas"/>
+          <w:color w:val="f8f8f2"/>
+          <w:sz w:val="17"/>
+          <w:szCs w:val="17"/>
+          <w:rtl w:val="0"/>
+        </w:rPr>
+        <w:t xml:space="preserve"> </w:t>
+      </w:r>
+      <w:r>
+        <w:rPr>
+          <w:rFonts w:ascii="Consolas" w:cs="Consolas" w:eastAsia="Consolas" w:hAnsi="Consolas"/>
+          <w:color w:val="bd93f9"/>
+          <w:sz w:val="17"/>
+          <w:szCs w:val="17"/>
+          <w:rtl w:val="0"/>
+        </w:rPr>
+        <w:t xml:space="preserve">0</w:t>
+      </w:r>
+    </w:p>
+    <w:p>
+      <w:pPr>
+        <w:shd w:fill="282a36" w:val="clear"/>
+        <w:spacing w:line="325.71428571428567" w:lineRule="auto"/>
+        <w:ind w:firstLine="0"/>
+        <w:rPr>
+          <w:rFonts w:ascii="Consolas" w:cs="Consolas" w:eastAsia="Consolas" w:hAnsi="Consolas"/>
+          <w:color w:val="f8f8f2"/>
+          <w:sz w:val="17"/>
+          <w:szCs w:val="17"/>
+        </w:rPr>
+      </w:pPr>
+      <w:r>
+        <w:rPr>
+          <w:rtl w:val="0"/>
+        </w:rPr>
+      </w:r>
+    </w:p>
+    <w:p>
+      <w:pPr>
+        <w:shd w:fill="282a36" w:val="clear"/>
+        <w:spacing w:line="325.71428571428567" w:lineRule="auto"/>
+        <w:ind w:firstLine="0"/>
+        <w:rPr>
+          <w:rFonts w:ascii="Consolas" w:cs="Consolas" w:eastAsia="Consolas" w:hAnsi="Consolas"/>
+          <w:color w:val="f8f8f2"/>
+          <w:sz w:val="17"/>
+          <w:szCs w:val="17"/>
+        </w:rPr>
+      </w:pPr>
+      <w:r>
+        <w:rPr>
+          <w:rFonts w:ascii="Consolas" w:cs="Consolas" w:eastAsia="Consolas" w:hAnsi="Consolas"/>
+          <w:color w:val="f8f8f2"/>
+          <w:sz w:val="17"/>
+          <w:szCs w:val="17"/>
+          <w:rtl w:val="0"/>
+        </w:rPr>
+        <w:t xml:space="preserve">    </w:t>
+      </w:r>
+      <w:r>
+        <w:rPr>
+          <w:rFonts w:ascii="Consolas" w:cs="Consolas" w:eastAsia="Consolas" w:hAnsi="Consolas"/>
+          <w:color w:val="ff79c6"/>
+          <w:sz w:val="17"/>
+          <w:szCs w:val="17"/>
+          <w:rtl w:val="0"/>
+        </w:rPr>
+        <w:t xml:space="preserve">if</w:t>
+      </w:r>
+      <w:r>
+        <w:rPr>
+          <w:rFonts w:ascii="Consolas" w:cs="Consolas" w:eastAsia="Consolas" w:hAnsi="Consolas"/>
+          <w:color w:val="f8f8f2"/>
+          <w:sz w:val="17"/>
+          <w:szCs w:val="17"/>
+          <w:rtl w:val="0"/>
+        </w:rPr>
+        <w:t xml:space="preserve"> (</w:t>
+      </w:r>
+      <w:r>
+        <w:rPr>
+          <w:rFonts w:ascii="Consolas" w:cs="Consolas" w:eastAsia="Consolas" w:hAnsi="Consolas"/>
+          <w:i w:val="1"/>
+          <w:color w:val="8be9fd"/>
+          <w:sz w:val="17"/>
+          <w:szCs w:val="17"/>
+          <w:rtl w:val="0"/>
+        </w:rPr>
+        <w:t xml:space="preserve">ismin</w:t>
+      </w:r>
+      <w:r>
+        <w:rPr>
+          <w:rFonts w:ascii="Consolas" w:cs="Consolas" w:eastAsia="Consolas" w:hAnsi="Consolas"/>
+          <w:color w:val="f8f8f2"/>
+          <w:sz w:val="17"/>
+          <w:szCs w:val="17"/>
+          <w:rtl w:val="0"/>
+        </w:rPr>
+        <w:t xml:space="preserve">)</w:t>
+      </w:r>
+    </w:p>
+    <w:p>
+      <w:pPr>
+        <w:shd w:fill="282a36" w:val="clear"/>
+        <w:spacing w:line="325.71428571428567" w:lineRule="auto"/>
+        <w:ind w:firstLine="0"/>
+        <w:rPr>
+          <w:rFonts w:ascii="Consolas" w:cs="Consolas" w:eastAsia="Consolas" w:hAnsi="Consolas"/>
+          <w:color w:val="f8f8f2"/>
+          <w:sz w:val="17"/>
+          <w:szCs w:val="17"/>
+        </w:rPr>
+      </w:pPr>
+      <w:r>
+        <w:rPr>
+          <w:rFonts w:ascii="Consolas" w:cs="Consolas" w:eastAsia="Consolas" w:hAnsi="Consolas"/>
+          <w:color w:val="f8f8f2"/>
+          <w:sz w:val="17"/>
+          <w:szCs w:val="17"/>
+          <w:rtl w:val="0"/>
+        </w:rPr>
+        <w:t xml:space="preserve">   </w:t>
+      </w:r>
+    </w:p>
+    <w:p>
+      <w:pPr>
+        <w:shd w:fill="282a36" w:val="clear"/>
+        <w:spacing w:line="325.71428571428567" w:lineRule="auto"/>
+        <w:ind w:firstLine="0"/>
+        <w:rPr>
+          <w:rFonts w:ascii="Consolas" w:cs="Consolas" w:eastAsia="Consolas" w:hAnsi="Consolas"/>
+          <w:color w:val="f8f8f2"/>
+          <w:sz w:val="17"/>
+          <w:szCs w:val="17"/>
+        </w:rPr>
+      </w:pPr>
+      <w:r>
+        <w:rPr>
+          <w:rFonts w:ascii="Consolas" w:cs="Consolas" w:eastAsia="Consolas" w:hAnsi="Consolas"/>
+          <w:color w:val="f8f8f2"/>
+          <w:sz w:val="17"/>
+          <w:szCs w:val="17"/>
+          <w:rtl w:val="0"/>
+        </w:rPr>
+        <w:t xml:space="preserve">        bestScore </w:t>
+      </w:r>
+      <w:r>
+        <w:rPr>
+          <w:rFonts w:ascii="Consolas" w:cs="Consolas" w:eastAsia="Consolas" w:hAnsi="Consolas"/>
+          <w:color w:val="ff79c6"/>
+          <w:sz w:val="17"/>
+          <w:szCs w:val="17"/>
+          <w:rtl w:val="0"/>
+        </w:rPr>
+        <w:t xml:space="preserve">=</w:t>
+      </w:r>
+      <w:r>
+        <w:rPr>
+          <w:rFonts w:ascii="Consolas" w:cs="Consolas" w:eastAsia="Consolas" w:hAnsi="Consolas"/>
+          <w:color w:val="f8f8f2"/>
+          <w:sz w:val="17"/>
+          <w:szCs w:val="17"/>
+          <w:rtl w:val="0"/>
+        </w:rPr>
+        <w:t xml:space="preserve"> INT_MAX</w:t>
+      </w:r>
+    </w:p>
+    <w:p>
+      <w:pPr>
+        <w:shd w:fill="282a36" w:val="clear"/>
+        <w:spacing w:line="325.71428571428567" w:lineRule="auto"/>
+        <w:ind w:firstLine="0"/>
+        <w:rPr>
+          <w:rFonts w:ascii="Consolas" w:cs="Consolas" w:eastAsia="Consolas" w:hAnsi="Consolas"/>
+          <w:color w:val="f8f8f2"/>
+          <w:sz w:val="17"/>
+          <w:szCs w:val="17"/>
+        </w:rPr>
+      </w:pPr>
+      <w:r>
+        <w:rPr>
+          <w:rtl w:val="0"/>
+        </w:rPr>
+      </w:r>
+    </w:p>
+    <w:p>
+      <w:pPr>
+        <w:shd w:fill="282a36" w:val="clear"/>
+        <w:spacing w:line="325.71428571428567" w:lineRule="auto"/>
+        <w:ind w:firstLine="0"/>
+        <w:rPr>
+          <w:rFonts w:ascii="Consolas" w:cs="Consolas" w:eastAsia="Consolas" w:hAnsi="Consolas"/>
+          <w:color w:val="f8f8f2"/>
+          <w:sz w:val="17"/>
+          <w:szCs w:val="17"/>
+        </w:rPr>
+      </w:pPr>
+      <w:r>
+        <w:rPr>
+          <w:rFonts w:ascii="Consolas" w:cs="Consolas" w:eastAsia="Consolas" w:hAnsi="Consolas"/>
+          <w:color w:val="f8f8f2"/>
+          <w:sz w:val="17"/>
+          <w:szCs w:val="17"/>
+          <w:rtl w:val="0"/>
+        </w:rPr>
+        <w:t xml:space="preserve">        </w:t>
+      </w:r>
+      <w:r>
+        <w:rPr>
+          <w:rFonts w:ascii="Consolas" w:cs="Consolas" w:eastAsia="Consolas" w:hAnsi="Consolas"/>
+          <w:color w:val="ff79c6"/>
+          <w:sz w:val="17"/>
+          <w:szCs w:val="17"/>
+          <w:rtl w:val="0"/>
+        </w:rPr>
+        <w:t xml:space="preserve">for</w:t>
+      </w:r>
+      <w:r>
+        <w:rPr>
+          <w:rFonts w:ascii="Consolas" w:cs="Consolas" w:eastAsia="Consolas" w:hAnsi="Consolas"/>
+          <w:color w:val="f8f8f2"/>
+          <w:sz w:val="17"/>
+          <w:szCs w:val="17"/>
+          <w:rtl w:val="0"/>
+        </w:rPr>
+        <w:t xml:space="preserve"> i in </w:t>
+      </w:r>
+      <w:r>
+        <w:rPr>
+          <w:rFonts w:ascii="Consolas" w:cs="Consolas" w:eastAsia="Consolas" w:hAnsi="Consolas"/>
+          <w:color w:val="bd93f9"/>
+          <w:sz w:val="17"/>
+          <w:szCs w:val="17"/>
+          <w:rtl w:val="0"/>
+        </w:rPr>
+        <w:t xml:space="preserve">0</w:t>
+      </w:r>
+      <w:r>
+        <w:rPr>
+          <w:rFonts w:ascii="Consolas" w:cs="Consolas" w:eastAsia="Consolas" w:hAnsi="Consolas"/>
+          <w:color w:val="f8f8f2"/>
+          <w:sz w:val="17"/>
+          <w:szCs w:val="17"/>
+          <w:rtl w:val="0"/>
+        </w:rPr>
+        <w:t xml:space="preserve"> to board.dimension</w:t>
+      </w:r>
+    </w:p>
+    <w:p>
+      <w:pPr>
+        <w:shd w:fill="282a36" w:val="clear"/>
+        <w:spacing w:line="325.71428571428567" w:lineRule="auto"/>
+        <w:ind w:firstLine="0"/>
+        <w:rPr>
+          <w:rFonts w:ascii="Consolas" w:cs="Consolas" w:eastAsia="Consolas" w:hAnsi="Consolas"/>
+          <w:color w:val="f8f8f2"/>
+          <w:sz w:val="17"/>
+          <w:szCs w:val="17"/>
+        </w:rPr>
+      </w:pPr>
+      <w:r>
+        <w:rPr>
+          <w:rFonts w:ascii="Consolas" w:cs="Consolas" w:eastAsia="Consolas" w:hAnsi="Consolas"/>
+          <w:color w:val="f8f8f2"/>
+          <w:sz w:val="17"/>
+          <w:szCs w:val="17"/>
+          <w:rtl w:val="0"/>
+        </w:rPr>
+        <w:t xml:space="preserve">            </w:t>
+      </w:r>
+      <w:r>
+        <w:rPr>
+          <w:rFonts w:ascii="Consolas" w:cs="Consolas" w:eastAsia="Consolas" w:hAnsi="Consolas"/>
+          <w:color w:val="ff79c6"/>
+          <w:sz w:val="17"/>
+          <w:szCs w:val="17"/>
+          <w:rtl w:val="0"/>
+        </w:rPr>
+        <w:t xml:space="preserve">for</w:t>
+      </w:r>
+      <w:r>
+        <w:rPr>
+          <w:rFonts w:ascii="Consolas" w:cs="Consolas" w:eastAsia="Consolas" w:hAnsi="Consolas"/>
+          <w:color w:val="f8f8f2"/>
+          <w:sz w:val="17"/>
+          <w:szCs w:val="17"/>
+          <w:rtl w:val="0"/>
+        </w:rPr>
+        <w:t xml:space="preserve"> j in </w:t>
+      </w:r>
+      <w:r>
+        <w:rPr>
+          <w:rFonts w:ascii="Consolas" w:cs="Consolas" w:eastAsia="Consolas" w:hAnsi="Consolas"/>
+          <w:color w:val="bd93f9"/>
+          <w:sz w:val="17"/>
+          <w:szCs w:val="17"/>
+          <w:rtl w:val="0"/>
+        </w:rPr>
+        <w:t xml:space="preserve">0</w:t>
+      </w:r>
+      <w:r>
+        <w:rPr>
+          <w:rFonts w:ascii="Consolas" w:cs="Consolas" w:eastAsia="Consolas" w:hAnsi="Consolas"/>
+          <w:color w:val="f8f8f2"/>
+          <w:sz w:val="17"/>
+          <w:szCs w:val="17"/>
+          <w:rtl w:val="0"/>
+        </w:rPr>
+        <w:t xml:space="preserve"> to board.dimension</w:t>
+      </w:r>
+    </w:p>
+    <w:p>
+      <w:pPr>
+        <w:shd w:fill="282a36" w:val="clear"/>
+        <w:spacing w:line="325.71428571428567" w:lineRule="auto"/>
+        <w:ind w:firstLine="0"/>
+        <w:rPr>
+          <w:rFonts w:ascii="Consolas" w:cs="Consolas" w:eastAsia="Consolas" w:hAnsi="Consolas"/>
+          <w:color w:val="f8f8f2"/>
+          <w:sz w:val="17"/>
+          <w:szCs w:val="17"/>
+        </w:rPr>
+      </w:pPr>
+      <w:r>
+        <w:rPr>
+          <w:rFonts w:ascii="Consolas" w:cs="Consolas" w:eastAsia="Consolas" w:hAnsi="Consolas"/>
+          <w:color w:val="f8f8f2"/>
+          <w:sz w:val="17"/>
+          <w:szCs w:val="17"/>
+          <w:rtl w:val="0"/>
+        </w:rPr>
+        <w:t xml:space="preserve">                </w:t>
+      </w:r>
+      <w:r>
+        <w:rPr>
+          <w:rFonts w:ascii="Consolas" w:cs="Consolas" w:eastAsia="Consolas" w:hAnsi="Consolas"/>
+          <w:color w:val="ff79c6"/>
+          <w:sz w:val="17"/>
+          <w:szCs w:val="17"/>
+          <w:rtl w:val="0"/>
+        </w:rPr>
+        <w:t xml:space="preserve">if</w:t>
+      </w:r>
+      <w:r>
+        <w:rPr>
+          <w:rFonts w:ascii="Consolas" w:cs="Consolas" w:eastAsia="Consolas" w:hAnsi="Consolas"/>
+          <w:color w:val="f8f8f2"/>
+          <w:sz w:val="17"/>
+          <w:szCs w:val="17"/>
+          <w:rtl w:val="0"/>
+        </w:rPr>
+        <w:t xml:space="preserve"> (</w:t>
+      </w:r>
+      <w:r>
+        <w:rPr>
+          <w:rFonts w:ascii="Consolas" w:cs="Consolas" w:eastAsia="Consolas" w:hAnsi="Consolas"/>
+          <w:i w:val="1"/>
+          <w:color w:val="8be9fd"/>
+          <w:sz w:val="17"/>
+          <w:szCs w:val="17"/>
+          <w:rtl w:val="0"/>
+        </w:rPr>
+        <w:t xml:space="preserve">board</w:t>
+      </w:r>
+      <w:r>
+        <w:rPr>
+          <w:rFonts w:ascii="Consolas" w:cs="Consolas" w:eastAsia="Consolas" w:hAnsi="Consolas"/>
+          <w:color w:val="f8f8f2"/>
+          <w:sz w:val="17"/>
+          <w:szCs w:val="17"/>
+          <w:rtl w:val="0"/>
+        </w:rPr>
+        <w:t xml:space="preserve">[i][j] </w:t>
+      </w:r>
+      <w:r>
+        <w:rPr>
+          <w:rFonts w:ascii="Consolas" w:cs="Consolas" w:eastAsia="Consolas" w:hAnsi="Consolas"/>
+          <w:color w:val="ff79c6"/>
+          <w:sz w:val="17"/>
+          <w:szCs w:val="17"/>
+          <w:rtl w:val="0"/>
+        </w:rPr>
+        <w:t xml:space="preserve">==</w:t>
+      </w:r>
+      <w:r>
+        <w:rPr>
+          <w:rFonts w:ascii="Consolas" w:cs="Consolas" w:eastAsia="Consolas" w:hAnsi="Consolas"/>
+          <w:color w:val="f8f8f2"/>
+          <w:sz w:val="17"/>
+          <w:szCs w:val="17"/>
+          <w:rtl w:val="0"/>
+        </w:rPr>
+        <w:t xml:space="preserve"> EMPTY)</w:t>
+      </w:r>
+    </w:p>
+    <w:p>
+      <w:pPr>
+        <w:shd w:fill="282a36" w:val="clear"/>
+        <w:spacing w:line="325.71428571428567" w:lineRule="auto"/>
+        <w:ind w:firstLine="0"/>
+        <w:rPr>
+          <w:rFonts w:ascii="Consolas" w:cs="Consolas" w:eastAsia="Consolas" w:hAnsi="Consolas"/>
+          <w:color w:val="f8f8f2"/>
+          <w:sz w:val="17"/>
+          <w:szCs w:val="17"/>
+        </w:rPr>
+      </w:pPr>
+      <w:r>
+        <w:rPr>
+          <w:rtl w:val="0"/>
+        </w:rPr>
+      </w:r>
+    </w:p>
+    <w:p>
+      <w:pPr>
+        <w:shd w:fill="282a36" w:val="clear"/>
+        <w:spacing w:line="325.71428571428567" w:lineRule="auto"/>
+        <w:ind w:firstLine="0"/>
+        <w:rPr>
+          <w:rFonts w:ascii="Consolas" w:cs="Consolas" w:eastAsia="Consolas" w:hAnsi="Consolas"/>
+          <w:color w:val="f8f8f2"/>
+          <w:sz w:val="17"/>
+          <w:szCs w:val="17"/>
+        </w:rPr>
+      </w:pPr>
+      <w:r>
+        <w:rPr>
+          <w:rFonts w:ascii="Consolas" w:cs="Consolas" w:eastAsia="Consolas" w:hAnsi="Consolas"/>
+          <w:color w:val="f8f8f2"/>
+          <w:sz w:val="17"/>
+          <w:szCs w:val="17"/>
+          <w:rtl w:val="0"/>
+        </w:rPr>
+        <w:t xml:space="preserve">                    board[i][j] </w:t>
+      </w:r>
+      <w:r>
+        <w:rPr>
+          <w:rFonts w:ascii="Consolas" w:cs="Consolas" w:eastAsia="Consolas" w:hAnsi="Consolas"/>
+          <w:color w:val="ff79c6"/>
+          <w:sz w:val="17"/>
+          <w:szCs w:val="17"/>
+          <w:rtl w:val="0"/>
+        </w:rPr>
+        <w:t xml:space="preserve">=</w:t>
+      </w:r>
+      <w:r>
+        <w:rPr>
+          <w:rFonts w:ascii="Consolas" w:cs="Consolas" w:eastAsia="Consolas" w:hAnsi="Consolas"/>
+          <w:color w:val="f8f8f2"/>
+          <w:sz w:val="17"/>
+          <w:szCs w:val="17"/>
+          <w:rtl w:val="0"/>
+        </w:rPr>
+        <w:t xml:space="preserve"> symbol</w:t>
+      </w:r>
+    </w:p>
+    <w:p>
+      <w:pPr>
+        <w:shd w:fill="282a36" w:val="clear"/>
+        <w:spacing w:line="325.71428571428567" w:lineRule="auto"/>
+        <w:ind w:firstLine="0"/>
+        <w:rPr>
+          <w:rFonts w:ascii="Consolas" w:cs="Consolas" w:eastAsia="Consolas" w:hAnsi="Consolas"/>
+          <w:color w:val="f8f8f2"/>
+          <w:sz w:val="17"/>
+          <w:szCs w:val="17"/>
+        </w:rPr>
+      </w:pPr>
+      <w:r>
+        <w:rPr>
+          <w:rtl w:val="0"/>
+        </w:rPr>
+      </w:r>
+    </w:p>
+    <w:p>
+      <w:pPr>
+        <w:shd w:fill="282a36" w:val="clear"/>
+        <w:spacing w:line="325.71428571428567" w:lineRule="auto"/>
+        <w:ind w:firstLine="0"/>
+        <w:rPr>
+          <w:rFonts w:ascii="Consolas" w:cs="Consolas" w:eastAsia="Consolas" w:hAnsi="Consolas"/>
+          <w:color w:val="f8f8f2"/>
+          <w:sz w:val="17"/>
+          <w:szCs w:val="17"/>
+        </w:rPr>
+      </w:pPr>
+      <w:r>
+        <w:rPr>
+          <w:rFonts w:ascii="Consolas" w:cs="Consolas" w:eastAsia="Consolas" w:hAnsi="Consolas"/>
+          <w:color w:val="f8f8f2"/>
+          <w:sz w:val="17"/>
+          <w:szCs w:val="17"/>
+          <w:rtl w:val="0"/>
+        </w:rPr>
+        <w:t xml:space="preserve">                    score </w:t>
+      </w:r>
+      <w:r>
+        <w:rPr>
+          <w:rFonts w:ascii="Consolas" w:cs="Consolas" w:eastAsia="Consolas" w:hAnsi="Consolas"/>
+          <w:color w:val="ff79c6"/>
+          <w:sz w:val="17"/>
+          <w:szCs w:val="17"/>
+          <w:rtl w:val="0"/>
+        </w:rPr>
+        <w:t xml:space="preserve">=</w:t>
+      </w:r>
+      <w:r>
+        <w:rPr>
+          <w:rFonts w:ascii="Consolas" w:cs="Consolas" w:eastAsia="Consolas" w:hAnsi="Consolas"/>
+          <w:color w:val="f8f8f2"/>
+          <w:sz w:val="17"/>
+          <w:szCs w:val="17"/>
+          <w:rtl w:val="0"/>
+        </w:rPr>
+        <w:t xml:space="preserve"> </w:t>
+      </w:r>
+      <w:r>
+        <w:rPr>
+          <w:rFonts w:ascii="Consolas" w:cs="Consolas" w:eastAsia="Consolas" w:hAnsi="Consolas"/>
+          <w:color w:val="50fa7b"/>
+          <w:sz w:val="17"/>
+          <w:szCs w:val="17"/>
+          <w:rtl w:val="0"/>
+        </w:rPr>
+        <w:t xml:space="preserve">minimax</w:t>
+      </w:r>
+      <w:r>
+        <w:rPr>
+          <w:rFonts w:ascii="Consolas" w:cs="Consolas" w:eastAsia="Consolas" w:hAnsi="Consolas"/>
+          <w:color w:val="f8f8f2"/>
+          <w:sz w:val="17"/>
+          <w:szCs w:val="17"/>
+          <w:rtl w:val="0"/>
+        </w:rPr>
+        <w:t xml:space="preserve">(</w:t>
+      </w:r>
+      <w:r>
+        <w:rPr>
+          <w:rFonts w:ascii="Consolas" w:cs="Consolas" w:eastAsia="Consolas" w:hAnsi="Consolas"/>
+          <w:color w:val="bd93f9"/>
+          <w:sz w:val="17"/>
+          <w:szCs w:val="17"/>
+          <w:rtl w:val="0"/>
+        </w:rPr>
+        <w:t xml:space="preserve">false</w:t>
+      </w:r>
+      <w:r>
+        <w:rPr>
+          <w:rFonts w:ascii="Consolas" w:cs="Consolas" w:eastAsia="Consolas" w:hAnsi="Consolas"/>
+          <w:color w:val="f8f8f2"/>
+          <w:sz w:val="17"/>
+          <w:szCs w:val="17"/>
+          <w:rtl w:val="0"/>
+        </w:rPr>
+        <w:t xml:space="preserve">, board, </w:t>
+      </w:r>
+      <w:r>
+        <w:rPr>
+          <w:rFonts w:ascii="Consolas" w:cs="Consolas" w:eastAsia="Consolas" w:hAnsi="Consolas"/>
+          <w:color w:val="e9f284"/>
+          <w:sz w:val="17"/>
+          <w:szCs w:val="17"/>
+          <w:rtl w:val="0"/>
+        </w:rPr>
+        <w:t xml:space="preserve">'</w:t>
+      </w:r>
+      <w:r>
+        <w:rPr>
+          <w:rFonts w:ascii="Consolas" w:cs="Consolas" w:eastAsia="Consolas" w:hAnsi="Consolas"/>
+          <w:color w:val="f1fa8c"/>
+          <w:sz w:val="17"/>
+          <w:szCs w:val="17"/>
+          <w:rtl w:val="0"/>
+        </w:rPr>
+        <w:t xml:space="preserve">X</w:t>
+      </w:r>
+      <w:r>
+        <w:rPr>
+          <w:rFonts w:ascii="Consolas" w:cs="Consolas" w:eastAsia="Consolas" w:hAnsi="Consolas"/>
+          <w:color w:val="e9f284"/>
+          <w:sz w:val="17"/>
+          <w:szCs w:val="17"/>
+          <w:rtl w:val="0"/>
+        </w:rPr>
+        <w:t xml:space="preserve">'</w:t>
+      </w:r>
+      <w:r>
+        <w:rPr>
+          <w:rFonts w:ascii="Consolas" w:cs="Consolas" w:eastAsia="Consolas" w:hAnsi="Consolas"/>
+          <w:color w:val="f8f8f2"/>
+          <w:sz w:val="17"/>
+          <w:szCs w:val="17"/>
+          <w:rtl w:val="0"/>
+        </w:rPr>
+        <w:t xml:space="preserve">)</w:t>
+      </w:r>
+    </w:p>
+    <w:p>
+      <w:pPr>
+        <w:shd w:fill="282a36" w:val="clear"/>
+        <w:spacing w:line="325.71428571428567" w:lineRule="auto"/>
+        <w:ind w:firstLine="0"/>
+        <w:rPr>
+          <w:rFonts w:ascii="Consolas" w:cs="Consolas" w:eastAsia="Consolas" w:hAnsi="Consolas"/>
+          <w:color w:val="f8f8f2"/>
+          <w:sz w:val="17"/>
+          <w:szCs w:val="17"/>
+        </w:rPr>
+      </w:pPr>
+      <w:r>
+        <w:rPr>
+          <w:rFonts w:ascii="Consolas" w:cs="Consolas" w:eastAsia="Consolas" w:hAnsi="Consolas"/>
+          <w:color w:val="f8f8f2"/>
+          <w:sz w:val="17"/>
+          <w:szCs w:val="17"/>
+          <w:rtl w:val="0"/>
+        </w:rPr>
+        <w:t xml:space="preserve">                    bestScore </w:t>
+      </w:r>
+      <w:r>
+        <w:rPr>
+          <w:rFonts w:ascii="Consolas" w:cs="Consolas" w:eastAsia="Consolas" w:hAnsi="Consolas"/>
+          <w:color w:val="ff79c6"/>
+          <w:sz w:val="17"/>
+          <w:szCs w:val="17"/>
+          <w:rtl w:val="0"/>
+        </w:rPr>
+        <w:t xml:space="preserve">=</w:t>
+      </w:r>
+      <w:r>
+        <w:rPr>
+          <w:rFonts w:ascii="Consolas" w:cs="Consolas" w:eastAsia="Consolas" w:hAnsi="Consolas"/>
+          <w:color w:val="f8f8f2"/>
+          <w:sz w:val="17"/>
+          <w:szCs w:val="17"/>
+          <w:rtl w:val="0"/>
+        </w:rPr>
+        <w:t xml:space="preserve"> </w:t>
+      </w:r>
+      <w:r>
+        <w:rPr>
+          <w:rFonts w:ascii="Consolas" w:cs="Consolas" w:eastAsia="Consolas" w:hAnsi="Consolas"/>
+          <w:color w:val="50fa7b"/>
+          <w:sz w:val="17"/>
+          <w:szCs w:val="17"/>
+          <w:rtl w:val="0"/>
+        </w:rPr>
+        <w:t xml:space="preserve">min</w:t>
+      </w:r>
+      <w:r>
+        <w:rPr>
+          <w:rFonts w:ascii="Consolas" w:cs="Consolas" w:eastAsia="Consolas" w:hAnsi="Consolas"/>
+          <w:color w:val="f8f8f2"/>
+          <w:sz w:val="17"/>
+          <w:szCs w:val="17"/>
+          <w:rtl w:val="0"/>
+        </w:rPr>
+        <w:t xml:space="preserve">(bestScore, score)</w:t>
+      </w:r>
+    </w:p>
+    <w:p>
+      <w:pPr>
+        <w:shd w:fill="282a36" w:val="clear"/>
+        <w:spacing w:line="325.71428571428567" w:lineRule="auto"/>
+        <w:ind w:firstLine="0"/>
+        <w:rPr>
+          <w:rFonts w:ascii="Consolas" w:cs="Consolas" w:eastAsia="Consolas" w:hAnsi="Consolas"/>
+          <w:color w:val="f8f8f2"/>
+          <w:sz w:val="17"/>
+          <w:szCs w:val="17"/>
+        </w:rPr>
+      </w:pPr>
+      <w:r>
+        <w:rPr>
+          <w:rtl w:val="0"/>
+        </w:rPr>
+      </w:r>
+    </w:p>
+    <w:p>
+      <w:pPr>
+        <w:shd w:fill="282a36" w:val="clear"/>
+        <w:spacing w:line="325.71428571428567" w:lineRule="auto"/>
+        <w:ind w:firstLine="0"/>
+        <w:rPr>
+          <w:rFonts w:ascii="Consolas" w:cs="Consolas" w:eastAsia="Consolas" w:hAnsi="Consolas"/>
+          <w:color w:val="f8f8f2"/>
+          <w:sz w:val="17"/>
+          <w:szCs w:val="17"/>
+        </w:rPr>
+      </w:pPr>
+      <w:r>
+        <w:rPr>
+          <w:rFonts w:ascii="Consolas" w:cs="Consolas" w:eastAsia="Consolas" w:hAnsi="Consolas"/>
+          <w:color w:val="f8f8f2"/>
+          <w:sz w:val="17"/>
+          <w:szCs w:val="17"/>
+          <w:rtl w:val="0"/>
+        </w:rPr>
+        <w:t xml:space="preserve">                    board[i][j] </w:t>
+      </w:r>
+      <w:r>
+        <w:rPr>
+          <w:rFonts w:ascii="Consolas" w:cs="Consolas" w:eastAsia="Consolas" w:hAnsi="Consolas"/>
+          <w:color w:val="ff79c6"/>
+          <w:sz w:val="17"/>
+          <w:szCs w:val="17"/>
+          <w:rtl w:val="0"/>
+        </w:rPr>
+        <w:t xml:space="preserve">=</w:t>
+      </w:r>
+      <w:r>
+        <w:rPr>
+          <w:rFonts w:ascii="Consolas" w:cs="Consolas" w:eastAsia="Consolas" w:hAnsi="Consolas"/>
+          <w:color w:val="f8f8f2"/>
+          <w:sz w:val="17"/>
+          <w:szCs w:val="17"/>
+          <w:rtl w:val="0"/>
+        </w:rPr>
+        <w:t xml:space="preserve"> EMPTY</w:t>
+      </w:r>
+    </w:p>
+    <w:p>
+      <w:pPr>
+        <w:shd w:fill="282a36" w:val="clear"/>
+        <w:spacing w:line="325.71428571428567" w:lineRule="auto"/>
+        <w:ind w:firstLine="0"/>
+        <w:rPr>
+          <w:rFonts w:ascii="Consolas" w:cs="Consolas" w:eastAsia="Consolas" w:hAnsi="Consolas"/>
+          <w:color w:val="f8f8f2"/>
+          <w:sz w:val="17"/>
+          <w:szCs w:val="17"/>
+        </w:rPr>
+      </w:pPr>
+      <w:r>
+        <w:rPr>
+          <w:rtl w:val="0"/>
+        </w:rPr>
+      </w:r>
+    </w:p>
+    <w:p>
+      <w:pPr>
+        <w:shd w:fill="282a36" w:val="clear"/>
+        <w:spacing w:line="325.71428571428567" w:lineRule="auto"/>
+        <w:ind w:firstLine="0"/>
+        <w:rPr>
+          <w:rFonts w:ascii="Consolas" w:cs="Consolas" w:eastAsia="Consolas" w:hAnsi="Consolas"/>
+          <w:color w:val="f8f8f2"/>
+          <w:sz w:val="17"/>
+          <w:szCs w:val="17"/>
+        </w:rPr>
+      </w:pPr>
+      <w:r>
+        <w:rPr>
+          <w:rFonts w:ascii="Consolas" w:cs="Consolas" w:eastAsia="Consolas" w:hAnsi="Consolas"/>
+          <w:color w:val="f8f8f2"/>
+          <w:sz w:val="17"/>
+          <w:szCs w:val="17"/>
+          <w:rtl w:val="0"/>
+        </w:rPr>
+        <w:t xml:space="preserve">        </w:t>
+      </w:r>
+      <w:r>
+        <w:rPr>
+          <w:rFonts w:ascii="Consolas" w:cs="Consolas" w:eastAsia="Consolas" w:hAnsi="Consolas"/>
+          <w:color w:val="ff79c6"/>
+          <w:sz w:val="17"/>
+          <w:szCs w:val="17"/>
+          <w:rtl w:val="0"/>
+        </w:rPr>
+        <w:t xml:space="preserve">return</w:t>
+      </w:r>
+      <w:r>
+        <w:rPr>
+          <w:rFonts w:ascii="Consolas" w:cs="Consolas" w:eastAsia="Consolas" w:hAnsi="Consolas"/>
+          <w:color w:val="f8f8f2"/>
+          <w:sz w:val="17"/>
+          <w:szCs w:val="17"/>
+          <w:rtl w:val="0"/>
+        </w:rPr>
+        <w:t xml:space="preserve"> bestScore</w:t>
+      </w:r>
+    </w:p>
+    <w:p>
+      <w:pPr>
+        <w:shd w:fill="282a36" w:val="clear"/>
+        <w:spacing w:line="325.71428571428567" w:lineRule="auto"/>
+        <w:ind w:firstLine="0"/>
+        <w:rPr>
+          <w:rFonts w:ascii="Consolas" w:cs="Consolas" w:eastAsia="Consolas" w:hAnsi="Consolas"/>
+          <w:color w:val="f8f8f2"/>
+          <w:sz w:val="17"/>
+          <w:szCs w:val="17"/>
+        </w:rPr>
+      </w:pPr>
+      <w:r>
+        <w:rPr>
+          <w:rtl w:val="0"/>
+        </w:rPr>
+      </w:r>
+    </w:p>
+    <w:p>
+      <w:pPr>
+        <w:shd w:fill="282a36" w:val="clear"/>
+        <w:spacing w:line="325.71428571428567" w:lineRule="auto"/>
+        <w:ind w:firstLine="0"/>
+        <w:rPr>
+          <w:rFonts w:ascii="Consolas" w:cs="Consolas" w:eastAsia="Consolas" w:hAnsi="Consolas"/>
+          <w:color w:val="f8f8f2"/>
+          <w:sz w:val="17"/>
+          <w:szCs w:val="17"/>
+        </w:rPr>
+      </w:pPr>
+      <w:r>
+        <w:rPr>
+          <w:rFonts w:ascii="Consolas" w:cs="Consolas" w:eastAsia="Consolas" w:hAnsi="Consolas"/>
+          <w:color w:val="f8f8f2"/>
+          <w:sz w:val="17"/>
+          <w:szCs w:val="17"/>
+          <w:rtl w:val="0"/>
+        </w:rPr>
+        <w:t xml:space="preserve">    </w:t>
+      </w:r>
+      <w:r>
+        <w:rPr>
+          <w:rFonts w:ascii="Consolas" w:cs="Consolas" w:eastAsia="Consolas" w:hAnsi="Consolas"/>
+          <w:color w:val="ff79c6"/>
+          <w:sz w:val="17"/>
+          <w:szCs w:val="17"/>
+          <w:rtl w:val="0"/>
+        </w:rPr>
+        <w:t xml:space="preserve">else</w:t>
+      </w:r>
+      <w:r>
+        <w:rPr>
+          <w:rFonts w:ascii="Consolas" w:cs="Consolas" w:eastAsia="Consolas" w:hAnsi="Consolas"/>
+          <w:color w:val="f8f8f2"/>
+          <w:sz w:val="17"/>
+          <w:szCs w:val="17"/>
+          <w:rtl w:val="0"/>
+        </w:rPr>
+        <w:t xml:space="preserve"> </w:t>
+      </w:r>
+      <w:r>
+        <w:rPr>
+          <w:rFonts w:ascii="Consolas" w:cs="Consolas" w:eastAsia="Consolas" w:hAnsi="Consolas"/>
+          <w:color w:val="ff79c6"/>
+          <w:sz w:val="17"/>
+          <w:szCs w:val="17"/>
+          <w:rtl w:val="0"/>
+        </w:rPr>
+        <w:t xml:space="preserve">if</w:t>
+      </w:r>
+      <w:r>
+        <w:rPr>
+          <w:rFonts w:ascii="Consolas" w:cs="Consolas" w:eastAsia="Consolas" w:hAnsi="Consolas"/>
+          <w:color w:val="f8f8f2"/>
+          <w:sz w:val="17"/>
+          <w:szCs w:val="17"/>
+          <w:rtl w:val="0"/>
+        </w:rPr>
+        <w:t xml:space="preserve"> (</w:t>
+      </w:r>
+      <w:r>
+        <w:rPr>
+          <w:rFonts w:ascii="Consolas" w:cs="Consolas" w:eastAsia="Consolas" w:hAnsi="Consolas"/>
+          <w:color w:val="ff79c6"/>
+          <w:sz w:val="17"/>
+          <w:szCs w:val="17"/>
+          <w:rtl w:val="0"/>
+        </w:rPr>
+        <w:t xml:space="preserve">!</w:t>
+      </w:r>
+      <w:r>
+        <w:rPr>
+          <w:rFonts w:ascii="Consolas" w:cs="Consolas" w:eastAsia="Consolas" w:hAnsi="Consolas"/>
+          <w:i w:val="1"/>
+          <w:color w:val="ffb86c"/>
+          <w:sz w:val="17"/>
+          <w:szCs w:val="17"/>
+          <w:rtl w:val="0"/>
+        </w:rPr>
+        <w:t xml:space="preserve">ismin</w:t>
+      </w:r>
+      <w:r>
+        <w:rPr>
+          <w:rFonts w:ascii="Consolas" w:cs="Consolas" w:eastAsia="Consolas" w:hAnsi="Consolas"/>
+          <w:color w:val="f8f8f2"/>
+          <w:sz w:val="17"/>
+          <w:szCs w:val="17"/>
+          <w:rtl w:val="0"/>
+        </w:rPr>
+        <w:t xml:space="preserve">)</w:t>
+      </w:r>
+    </w:p>
+    <w:p>
+      <w:pPr>
+        <w:shd w:fill="282a36" w:val="clear"/>
+        <w:spacing w:line="325.71428571428567" w:lineRule="auto"/>
+        <w:ind w:firstLine="0"/>
+        <w:rPr>
+          <w:rFonts w:ascii="Consolas" w:cs="Consolas" w:eastAsia="Consolas" w:hAnsi="Consolas"/>
+          <w:color w:val="f8f8f2"/>
+          <w:sz w:val="17"/>
+          <w:szCs w:val="17"/>
+        </w:rPr>
+      </w:pPr>
+      <w:r>
+        <w:rPr>
+          <w:rtl w:val="0"/>
+        </w:rPr>
+      </w:r>
+    </w:p>
+    <w:p>
+      <w:pPr>
+        <w:shd w:fill="282a36" w:val="clear"/>
+        <w:spacing w:line="325.71428571428567" w:lineRule="auto"/>
+        <w:ind w:firstLine="0"/>
+        <w:rPr>
+          <w:rFonts w:ascii="Consolas" w:cs="Consolas" w:eastAsia="Consolas" w:hAnsi="Consolas"/>
+          <w:color w:val="f8f8f2"/>
+          <w:sz w:val="17"/>
+          <w:szCs w:val="17"/>
+        </w:rPr>
+      </w:pPr>
+      <w:r>
+        <w:rPr>
+          <w:rFonts w:ascii="Consolas" w:cs="Consolas" w:eastAsia="Consolas" w:hAnsi="Consolas"/>
+          <w:color w:val="f8f8f2"/>
+          <w:sz w:val="17"/>
+          <w:szCs w:val="17"/>
+          <w:rtl w:val="0"/>
+        </w:rPr>
+        <w:t xml:space="preserve">        bestScore </w:t>
+      </w:r>
+      <w:r>
+        <w:rPr>
+          <w:rFonts w:ascii="Consolas" w:cs="Consolas" w:eastAsia="Consolas" w:hAnsi="Consolas"/>
+          <w:color w:val="ff79c6"/>
+          <w:sz w:val="17"/>
+          <w:szCs w:val="17"/>
+          <w:rtl w:val="0"/>
+        </w:rPr>
+        <w:t xml:space="preserve">=</w:t>
+      </w:r>
+      <w:r>
+        <w:rPr>
+          <w:rFonts w:ascii="Consolas" w:cs="Consolas" w:eastAsia="Consolas" w:hAnsi="Consolas"/>
+          <w:color w:val="f8f8f2"/>
+          <w:sz w:val="17"/>
+          <w:szCs w:val="17"/>
+          <w:rtl w:val="0"/>
+        </w:rPr>
+        <w:t xml:space="preserve"> INT_MIN</w:t>
+      </w:r>
+    </w:p>
+    <w:p>
+      <w:pPr>
+        <w:shd w:fill="282a36" w:val="clear"/>
+        <w:spacing w:line="325.71428571428567" w:lineRule="auto"/>
+        <w:ind w:firstLine="0"/>
+        <w:rPr>
+          <w:rFonts w:ascii="Consolas" w:cs="Consolas" w:eastAsia="Consolas" w:hAnsi="Consolas"/>
+          <w:color w:val="f8f8f2"/>
+          <w:sz w:val="17"/>
+          <w:szCs w:val="17"/>
+        </w:rPr>
+      </w:pPr>
+      <w:r>
+        <w:rPr>
+          <w:rtl w:val="0"/>
+        </w:rPr>
+      </w:r>
+    </w:p>
+    <w:p>
+      <w:pPr>
+        <w:shd w:fill="282a36" w:val="clear"/>
+        <w:spacing w:line="325.71428571428567" w:lineRule="auto"/>
+        <w:ind w:firstLine="0"/>
+        <w:rPr>
+          <w:rFonts w:ascii="Consolas" w:cs="Consolas" w:eastAsia="Consolas" w:hAnsi="Consolas"/>
+          <w:color w:val="f8f8f2"/>
+          <w:sz w:val="17"/>
+          <w:szCs w:val="17"/>
+        </w:rPr>
+      </w:pPr>
+      <w:r>
+        <w:rPr>
+          <w:rFonts w:ascii="Consolas" w:cs="Consolas" w:eastAsia="Consolas" w:hAnsi="Consolas"/>
+          <w:color w:val="f8f8f2"/>
+          <w:sz w:val="17"/>
+          <w:szCs w:val="17"/>
+          <w:rtl w:val="0"/>
+        </w:rPr>
+        <w:t xml:space="preserve">        </w:t>
+      </w:r>
+      <w:r>
+        <w:rPr>
+          <w:rFonts w:ascii="Consolas" w:cs="Consolas" w:eastAsia="Consolas" w:hAnsi="Consolas"/>
+          <w:color w:val="ff79c6"/>
+          <w:sz w:val="17"/>
+          <w:szCs w:val="17"/>
+          <w:rtl w:val="0"/>
+        </w:rPr>
+        <w:t xml:space="preserve">for</w:t>
+      </w:r>
+      <w:r>
+        <w:rPr>
+          <w:rFonts w:ascii="Consolas" w:cs="Consolas" w:eastAsia="Consolas" w:hAnsi="Consolas"/>
+          <w:color w:val="f8f8f2"/>
+          <w:sz w:val="17"/>
+          <w:szCs w:val="17"/>
+          <w:rtl w:val="0"/>
+        </w:rPr>
+        <w:t xml:space="preserve"> i in </w:t>
+      </w:r>
+      <w:r>
+        <w:rPr>
+          <w:rFonts w:ascii="Consolas" w:cs="Consolas" w:eastAsia="Consolas" w:hAnsi="Consolas"/>
+          <w:color w:val="bd93f9"/>
+          <w:sz w:val="17"/>
+          <w:szCs w:val="17"/>
+          <w:rtl w:val="0"/>
+        </w:rPr>
+        <w:t xml:space="preserve">0</w:t>
+      </w:r>
+      <w:r>
+        <w:rPr>
+          <w:rFonts w:ascii="Consolas" w:cs="Consolas" w:eastAsia="Consolas" w:hAnsi="Consolas"/>
+          <w:color w:val="f8f8f2"/>
+          <w:sz w:val="17"/>
+          <w:szCs w:val="17"/>
+          <w:rtl w:val="0"/>
+        </w:rPr>
+        <w:t xml:space="preserve"> to board.dimension</w:t>
+      </w:r>
+    </w:p>
+    <w:p>
+      <w:pPr>
+        <w:shd w:fill="282a36" w:val="clear"/>
+        <w:spacing w:line="325.71428571428567" w:lineRule="auto"/>
+        <w:ind w:firstLine="0"/>
+        <w:rPr>
+          <w:rFonts w:ascii="Consolas" w:cs="Consolas" w:eastAsia="Consolas" w:hAnsi="Consolas"/>
+          <w:color w:val="f8f8f2"/>
+          <w:sz w:val="17"/>
+          <w:szCs w:val="17"/>
+        </w:rPr>
+      </w:pPr>
+      <w:r>
+        <w:rPr>
+          <w:rFonts w:ascii="Consolas" w:cs="Consolas" w:eastAsia="Consolas" w:hAnsi="Consolas"/>
+          <w:color w:val="f8f8f2"/>
+          <w:sz w:val="17"/>
+          <w:szCs w:val="17"/>
+          <w:rtl w:val="0"/>
+        </w:rPr>
+        <w:t xml:space="preserve">            </w:t>
+      </w:r>
+      <w:r>
+        <w:rPr>
+          <w:rFonts w:ascii="Consolas" w:cs="Consolas" w:eastAsia="Consolas" w:hAnsi="Consolas"/>
+          <w:color w:val="ff79c6"/>
+          <w:sz w:val="17"/>
+          <w:szCs w:val="17"/>
+          <w:rtl w:val="0"/>
+        </w:rPr>
+        <w:t xml:space="preserve">for</w:t>
+      </w:r>
+      <w:r>
+        <w:rPr>
+          <w:rFonts w:ascii="Consolas" w:cs="Consolas" w:eastAsia="Consolas" w:hAnsi="Consolas"/>
+          <w:color w:val="f8f8f2"/>
+          <w:sz w:val="17"/>
+          <w:szCs w:val="17"/>
+          <w:rtl w:val="0"/>
+        </w:rPr>
+        <w:t xml:space="preserve"> j in </w:t>
+      </w:r>
+      <w:r>
+        <w:rPr>
+          <w:rFonts w:ascii="Consolas" w:cs="Consolas" w:eastAsia="Consolas" w:hAnsi="Consolas"/>
+          <w:color w:val="bd93f9"/>
+          <w:sz w:val="17"/>
+          <w:szCs w:val="17"/>
+          <w:rtl w:val="0"/>
+        </w:rPr>
+        <w:t xml:space="preserve">0</w:t>
+      </w:r>
+      <w:r>
+        <w:rPr>
+          <w:rFonts w:ascii="Consolas" w:cs="Consolas" w:eastAsia="Consolas" w:hAnsi="Consolas"/>
+          <w:color w:val="f8f8f2"/>
+          <w:sz w:val="17"/>
+          <w:szCs w:val="17"/>
+          <w:rtl w:val="0"/>
+        </w:rPr>
+        <w:t xml:space="preserve"> to board.dimension</w:t>
+      </w:r>
+    </w:p>
+    <w:p>
+      <w:pPr>
+        <w:shd w:fill="282a36" w:val="clear"/>
+        <w:spacing w:line="325.71428571428567" w:lineRule="auto"/>
+        <w:ind w:firstLine="0"/>
+        <w:rPr>
+          <w:rFonts w:ascii="Consolas" w:cs="Consolas" w:eastAsia="Consolas" w:hAnsi="Consolas"/>
+          <w:color w:val="f8f8f2"/>
+          <w:sz w:val="17"/>
+          <w:szCs w:val="17"/>
+        </w:rPr>
+      </w:pPr>
+      <w:r>
+        <w:rPr>
+          <w:rFonts w:ascii="Consolas" w:cs="Consolas" w:eastAsia="Consolas" w:hAnsi="Consolas"/>
+          <w:color w:val="f8f8f2"/>
+          <w:sz w:val="17"/>
+          <w:szCs w:val="17"/>
+          <w:rtl w:val="0"/>
+        </w:rPr>
+        <w:t xml:space="preserve">                </w:t>
+      </w:r>
+      <w:r>
+        <w:rPr>
+          <w:rFonts w:ascii="Consolas" w:cs="Consolas" w:eastAsia="Consolas" w:hAnsi="Consolas"/>
+          <w:color w:val="ff79c6"/>
+          <w:sz w:val="17"/>
+          <w:szCs w:val="17"/>
+          <w:rtl w:val="0"/>
+        </w:rPr>
+        <w:t xml:space="preserve">if</w:t>
+      </w:r>
+      <w:r>
+        <w:rPr>
+          <w:rFonts w:ascii="Consolas" w:cs="Consolas" w:eastAsia="Consolas" w:hAnsi="Consolas"/>
+          <w:color w:val="f8f8f2"/>
+          <w:sz w:val="17"/>
+          <w:szCs w:val="17"/>
+          <w:rtl w:val="0"/>
+        </w:rPr>
+        <w:t xml:space="preserve"> (</w:t>
+      </w:r>
+      <w:r>
+        <w:rPr>
+          <w:rFonts w:ascii="Consolas" w:cs="Consolas" w:eastAsia="Consolas" w:hAnsi="Consolas"/>
+          <w:i w:val="1"/>
+          <w:color w:val="8be9fd"/>
+          <w:sz w:val="17"/>
+          <w:szCs w:val="17"/>
+          <w:rtl w:val="0"/>
+        </w:rPr>
+        <w:t xml:space="preserve">board</w:t>
+      </w:r>
+      <w:r>
+        <w:rPr>
+          <w:rFonts w:ascii="Consolas" w:cs="Consolas" w:eastAsia="Consolas" w:hAnsi="Consolas"/>
+          <w:color w:val="f8f8f2"/>
+          <w:sz w:val="17"/>
+          <w:szCs w:val="17"/>
+          <w:rtl w:val="0"/>
+        </w:rPr>
+        <w:t xml:space="preserve">[i][j] </w:t>
+      </w:r>
+      <w:r>
+        <w:rPr>
+          <w:rFonts w:ascii="Consolas" w:cs="Consolas" w:eastAsia="Consolas" w:hAnsi="Consolas"/>
+          <w:color w:val="ff79c6"/>
+          <w:sz w:val="17"/>
+          <w:szCs w:val="17"/>
+          <w:rtl w:val="0"/>
+        </w:rPr>
+        <w:t xml:space="preserve">==</w:t>
+      </w:r>
+      <w:r>
+        <w:rPr>
+          <w:rFonts w:ascii="Consolas" w:cs="Consolas" w:eastAsia="Consolas" w:hAnsi="Consolas"/>
+          <w:color w:val="f8f8f2"/>
+          <w:sz w:val="17"/>
+          <w:szCs w:val="17"/>
+          <w:rtl w:val="0"/>
+        </w:rPr>
+        <w:t xml:space="preserve"> EMPTY)</w:t>
+      </w:r>
+    </w:p>
+    <w:p>
+      <w:pPr>
+        <w:shd w:fill="282a36" w:val="clear"/>
+        <w:spacing w:line="325.71428571428567" w:lineRule="auto"/>
+        <w:ind w:firstLine="0"/>
+        <w:rPr>
+          <w:rFonts w:ascii="Consolas" w:cs="Consolas" w:eastAsia="Consolas" w:hAnsi="Consolas"/>
+          <w:color w:val="f8f8f2"/>
+          <w:sz w:val="17"/>
+          <w:szCs w:val="17"/>
+        </w:rPr>
+      </w:pPr>
+      <w:r>
+        <w:rPr>
+          <w:rtl w:val="0"/>
+        </w:rPr>
+      </w:r>
+    </w:p>
+    <w:p>
+      <w:pPr>
+        <w:shd w:fill="282a36" w:val="clear"/>
+        <w:spacing w:line="325.71428571428567" w:lineRule="auto"/>
+        <w:ind w:firstLine="0"/>
+        <w:rPr>
+          <w:rFonts w:ascii="Consolas" w:cs="Consolas" w:eastAsia="Consolas" w:hAnsi="Consolas"/>
+          <w:color w:val="f8f8f2"/>
+          <w:sz w:val="17"/>
+          <w:szCs w:val="17"/>
+        </w:rPr>
+      </w:pPr>
+      <w:r>
+        <w:rPr>
+          <w:rFonts w:ascii="Consolas" w:cs="Consolas" w:eastAsia="Consolas" w:hAnsi="Consolas"/>
+          <w:color w:val="f8f8f2"/>
+          <w:sz w:val="17"/>
+          <w:szCs w:val="17"/>
+          <w:rtl w:val="0"/>
+        </w:rPr>
+        <w:t xml:space="preserve">                    board[i][j] </w:t>
+      </w:r>
+      <w:r>
+        <w:rPr>
+          <w:rFonts w:ascii="Consolas" w:cs="Consolas" w:eastAsia="Consolas" w:hAnsi="Consolas"/>
+          <w:color w:val="ff79c6"/>
+          <w:sz w:val="17"/>
+          <w:szCs w:val="17"/>
+          <w:rtl w:val="0"/>
+        </w:rPr>
+        <w:t xml:space="preserve">=</w:t>
+      </w:r>
+      <w:r>
+        <w:rPr>
+          <w:rFonts w:ascii="Consolas" w:cs="Consolas" w:eastAsia="Consolas" w:hAnsi="Consolas"/>
+          <w:color w:val="f8f8f2"/>
+          <w:sz w:val="17"/>
+          <w:szCs w:val="17"/>
+          <w:rtl w:val="0"/>
+        </w:rPr>
+        <w:t xml:space="preserve"> symbol</w:t>
+      </w:r>
+    </w:p>
+    <w:p>
+      <w:pPr>
+        <w:shd w:fill="282a36" w:val="clear"/>
+        <w:spacing w:line="325.71428571428567" w:lineRule="auto"/>
+        <w:ind w:firstLine="0"/>
+        <w:rPr>
+          <w:rFonts w:ascii="Consolas" w:cs="Consolas" w:eastAsia="Consolas" w:hAnsi="Consolas"/>
+          <w:color w:val="f8f8f2"/>
+          <w:sz w:val="17"/>
+          <w:szCs w:val="17"/>
+        </w:rPr>
+      </w:pPr>
+      <w:r>
+        <w:rPr>
+          <w:rFonts w:ascii="Consolas" w:cs="Consolas" w:eastAsia="Consolas" w:hAnsi="Consolas"/>
+          <w:color w:val="f8f8f2"/>
+          <w:sz w:val="17"/>
+          <w:szCs w:val="17"/>
+          <w:rtl w:val="0"/>
+        </w:rPr>
+        <w:t xml:space="preserve">                   </w:t>
+      </w:r>
+    </w:p>
+    <w:p>
+      <w:pPr>
+        <w:shd w:fill="282a36" w:val="clear"/>
+        <w:spacing w:line="325.71428571428567" w:lineRule="auto"/>
+        <w:ind w:firstLine="0"/>
+        <w:rPr>
+          <w:rFonts w:ascii="Consolas" w:cs="Consolas" w:eastAsia="Consolas" w:hAnsi="Consolas"/>
+          <w:color w:val="f8f8f2"/>
+          <w:sz w:val="17"/>
+          <w:szCs w:val="17"/>
+        </w:rPr>
+      </w:pPr>
+      <w:r>
+        <w:rPr>
+          <w:rFonts w:ascii="Consolas" w:cs="Consolas" w:eastAsia="Consolas" w:hAnsi="Consolas"/>
+          <w:color w:val="f8f8f2"/>
+          <w:sz w:val="17"/>
+          <w:szCs w:val="17"/>
+          <w:rtl w:val="0"/>
+        </w:rPr>
+        <w:t xml:space="preserve">                    score </w:t>
+      </w:r>
+      <w:r>
+        <w:rPr>
+          <w:rFonts w:ascii="Consolas" w:cs="Consolas" w:eastAsia="Consolas" w:hAnsi="Consolas"/>
+          <w:color w:val="ff79c6"/>
+          <w:sz w:val="17"/>
+          <w:szCs w:val="17"/>
+          <w:rtl w:val="0"/>
+        </w:rPr>
+        <w:t xml:space="preserve">=</w:t>
+      </w:r>
+      <w:r>
+        <w:rPr>
+          <w:rFonts w:ascii="Consolas" w:cs="Consolas" w:eastAsia="Consolas" w:hAnsi="Consolas"/>
+          <w:color w:val="f8f8f2"/>
+          <w:sz w:val="17"/>
+          <w:szCs w:val="17"/>
+          <w:rtl w:val="0"/>
+        </w:rPr>
+        <w:t xml:space="preserve"> </w:t>
+      </w:r>
+      <w:r>
+        <w:rPr>
+          <w:rFonts w:ascii="Consolas" w:cs="Consolas" w:eastAsia="Consolas" w:hAnsi="Consolas"/>
+          <w:color w:val="50fa7b"/>
+          <w:sz w:val="17"/>
+          <w:szCs w:val="17"/>
+          <w:rtl w:val="0"/>
+        </w:rPr>
+        <w:t xml:space="preserve">minimax</w:t>
+      </w:r>
+      <w:r>
+        <w:rPr>
+          <w:rFonts w:ascii="Consolas" w:cs="Consolas" w:eastAsia="Consolas" w:hAnsi="Consolas"/>
+          <w:color w:val="f8f8f2"/>
+          <w:sz w:val="17"/>
+          <w:szCs w:val="17"/>
+          <w:rtl w:val="0"/>
+        </w:rPr>
+        <w:t xml:space="preserve">(</w:t>
+      </w:r>
+      <w:r>
+        <w:rPr>
+          <w:rFonts w:ascii="Consolas" w:cs="Consolas" w:eastAsia="Consolas" w:hAnsi="Consolas"/>
+          <w:color w:val="bd93f9"/>
+          <w:sz w:val="17"/>
+          <w:szCs w:val="17"/>
+          <w:rtl w:val="0"/>
+        </w:rPr>
+        <w:t xml:space="preserve">true</w:t>
+      </w:r>
+      <w:r>
+        <w:rPr>
+          <w:rFonts w:ascii="Consolas" w:cs="Consolas" w:eastAsia="Consolas" w:hAnsi="Consolas"/>
+          <w:color w:val="f8f8f2"/>
+          <w:sz w:val="17"/>
+          <w:szCs w:val="17"/>
+          <w:rtl w:val="0"/>
+        </w:rPr>
+        <w:t xml:space="preserve">, board, </w:t>
+      </w:r>
+      <w:r>
+        <w:rPr>
+          <w:rFonts w:ascii="Consolas" w:cs="Consolas" w:eastAsia="Consolas" w:hAnsi="Consolas"/>
+          <w:color w:val="e9f284"/>
+          <w:sz w:val="17"/>
+          <w:szCs w:val="17"/>
+          <w:rtl w:val="0"/>
+        </w:rPr>
+        <w:t xml:space="preserve">'</w:t>
+      </w:r>
+      <w:r>
+        <w:rPr>
+          <w:rFonts w:ascii="Consolas" w:cs="Consolas" w:eastAsia="Consolas" w:hAnsi="Consolas"/>
+          <w:color w:val="f1fa8c"/>
+          <w:sz w:val="17"/>
+          <w:szCs w:val="17"/>
+          <w:rtl w:val="0"/>
+        </w:rPr>
+        <w:t xml:space="preserve">O</w:t>
+      </w:r>
+      <w:r>
+        <w:rPr>
+          <w:rFonts w:ascii="Consolas" w:cs="Consolas" w:eastAsia="Consolas" w:hAnsi="Consolas"/>
+          <w:color w:val="e9f284"/>
+          <w:sz w:val="17"/>
+          <w:szCs w:val="17"/>
+          <w:rtl w:val="0"/>
+        </w:rPr>
+        <w:t xml:space="preserve">'</w:t>
+      </w:r>
+      <w:r>
+        <w:rPr>
+          <w:rFonts w:ascii="Consolas" w:cs="Consolas" w:eastAsia="Consolas" w:hAnsi="Consolas"/>
+          <w:color w:val="f8f8f2"/>
+          <w:sz w:val="17"/>
+          <w:szCs w:val="17"/>
+          <w:rtl w:val="0"/>
+        </w:rPr>
+        <w:t xml:space="preserve">)</w:t>
+      </w:r>
+    </w:p>
+    <w:p>
+      <w:pPr>
+        <w:shd w:fill="282a36" w:val="clear"/>
+        <w:spacing w:line="325.71428571428567" w:lineRule="auto"/>
+        <w:ind w:firstLine="0"/>
+        <w:rPr>
+          <w:rFonts w:ascii="Consolas" w:cs="Consolas" w:eastAsia="Consolas" w:hAnsi="Consolas"/>
+          <w:color w:val="f8f8f2"/>
+          <w:sz w:val="17"/>
+          <w:szCs w:val="17"/>
+        </w:rPr>
+      </w:pPr>
+      <w:r>
+        <w:rPr>
+          <w:rFonts w:ascii="Consolas" w:cs="Consolas" w:eastAsia="Consolas" w:hAnsi="Consolas"/>
+          <w:color w:val="f8f8f2"/>
+          <w:sz w:val="17"/>
+          <w:szCs w:val="17"/>
+          <w:rtl w:val="0"/>
+        </w:rPr>
+        <w:t xml:space="preserve">                    bestScore </w:t>
+      </w:r>
+      <w:r>
+        <w:rPr>
+          <w:rFonts w:ascii="Consolas" w:cs="Consolas" w:eastAsia="Consolas" w:hAnsi="Consolas"/>
+          <w:color w:val="ff79c6"/>
+          <w:sz w:val="17"/>
+          <w:szCs w:val="17"/>
+          <w:rtl w:val="0"/>
+        </w:rPr>
+        <w:t xml:space="preserve">=</w:t>
+      </w:r>
+      <w:r>
+        <w:rPr>
+          <w:rFonts w:ascii="Consolas" w:cs="Consolas" w:eastAsia="Consolas" w:hAnsi="Consolas"/>
+          <w:color w:val="f8f8f2"/>
+          <w:sz w:val="17"/>
+          <w:szCs w:val="17"/>
+          <w:rtl w:val="0"/>
+        </w:rPr>
+        <w:t xml:space="preserve"> </w:t>
+      </w:r>
+      <w:r>
+        <w:rPr>
+          <w:rFonts w:ascii="Consolas" w:cs="Consolas" w:eastAsia="Consolas" w:hAnsi="Consolas"/>
+          <w:color w:val="50fa7b"/>
+          <w:sz w:val="17"/>
+          <w:szCs w:val="17"/>
+          <w:rtl w:val="0"/>
+        </w:rPr>
+        <w:t xml:space="preserve">max</w:t>
+      </w:r>
+      <w:r>
+        <w:rPr>
+          <w:rFonts w:ascii="Consolas" w:cs="Consolas" w:eastAsia="Consolas" w:hAnsi="Consolas"/>
+          <w:color w:val="f8f8f2"/>
+          <w:sz w:val="17"/>
+          <w:szCs w:val="17"/>
+          <w:rtl w:val="0"/>
+        </w:rPr>
+        <w:t xml:space="preserve">(bestScore, score)</w:t>
+      </w:r>
+    </w:p>
+    <w:p>
+      <w:pPr>
+        <w:shd w:fill="282a36" w:val="clear"/>
+        <w:spacing w:line="325.71428571428567" w:lineRule="auto"/>
+        <w:ind w:firstLine="0"/>
+        <w:rPr>
+          <w:rFonts w:ascii="Consolas" w:cs="Consolas" w:eastAsia="Consolas" w:hAnsi="Consolas"/>
+          <w:color w:val="f8f8f2"/>
+          <w:sz w:val="17"/>
+          <w:szCs w:val="17"/>
+        </w:rPr>
+      </w:pPr>
+      <w:r>
+        <w:rPr>
+          <w:rtl w:val="0"/>
+        </w:rPr>
+      </w:r>
+    </w:p>
+    <w:p>
+      <w:pPr>
+        <w:shd w:fill="282a36" w:val="clear"/>
+        <w:spacing w:line="325.71428571428567" w:lineRule="auto"/>
+        <w:ind w:firstLine="0"/>
+        <w:rPr>
+          <w:rFonts w:ascii="Consolas" w:cs="Consolas" w:eastAsia="Consolas" w:hAnsi="Consolas"/>
+          <w:color w:val="f8f8f2"/>
+          <w:sz w:val="17"/>
+          <w:szCs w:val="17"/>
+        </w:rPr>
+      </w:pPr>
+      <w:r>
+        <w:rPr>
+          <w:rFonts w:ascii="Consolas" w:cs="Consolas" w:eastAsia="Consolas" w:hAnsi="Consolas"/>
+          <w:color w:val="f8f8f2"/>
+          <w:sz w:val="17"/>
+          <w:szCs w:val="17"/>
+          <w:rtl w:val="0"/>
+        </w:rPr>
+        <w:t xml:space="preserve">                    board[i][j] </w:t>
+      </w:r>
+      <w:r>
+        <w:rPr>
+          <w:rFonts w:ascii="Consolas" w:cs="Consolas" w:eastAsia="Consolas" w:hAnsi="Consolas"/>
+          <w:color w:val="ff79c6"/>
+          <w:sz w:val="17"/>
+          <w:szCs w:val="17"/>
+          <w:rtl w:val="0"/>
+        </w:rPr>
+        <w:t xml:space="preserve">=</w:t>
+      </w:r>
+      <w:r>
+        <w:rPr>
+          <w:rFonts w:ascii="Consolas" w:cs="Consolas" w:eastAsia="Consolas" w:hAnsi="Consolas"/>
+          <w:color w:val="f8f8f2"/>
+          <w:sz w:val="17"/>
+          <w:szCs w:val="17"/>
+          <w:rtl w:val="0"/>
+        </w:rPr>
+        <w:t xml:space="preserve"> EMPTY</w:t>
+      </w:r>
+    </w:p>
+    <w:p>
+      <w:pPr>
+        <w:shd w:fill="282a36" w:val="clear"/>
+        <w:spacing w:line="325.71428571428567" w:lineRule="auto"/>
+        <w:ind w:firstLine="0"/>
+        <w:rPr>
+          <w:rFonts w:ascii="Consolas" w:cs="Consolas" w:eastAsia="Consolas" w:hAnsi="Consolas"/>
+          <w:color w:val="f8f8f2"/>
+          <w:sz w:val="17"/>
+          <w:szCs w:val="17"/>
+        </w:rPr>
+      </w:pPr>
+      <w:r>
+        <w:rPr>
+          <w:rFonts w:ascii="Consolas" w:cs="Consolas" w:eastAsia="Consolas" w:hAnsi="Consolas"/>
+          <w:color w:val="f8f8f2"/>
+          <w:sz w:val="17"/>
+          <w:szCs w:val="17"/>
+          <w:rtl w:val="0"/>
+        </w:rPr>
+        <w:t xml:space="preserve">                   </w:t>
+      </w:r>
+    </w:p>
+    <w:p>
+      <w:pPr>
+        <w:shd w:fill="282a36" w:val="clear"/>
+        <w:spacing w:line="325.71428571428567" w:lineRule="auto"/>
+        <w:ind w:firstLine="0"/>
+        <w:rPr>
+          <w:rFonts w:ascii="Consolas" w:cs="Consolas" w:eastAsia="Consolas" w:hAnsi="Consolas"/>
+          <w:color w:val="f8f8f2"/>
+          <w:sz w:val="17"/>
+          <w:szCs w:val="17"/>
+        </w:rPr>
+      </w:pPr>
+      <w:r>
+        <w:rPr>
+          <w:rFonts w:ascii="Consolas" w:cs="Consolas" w:eastAsia="Consolas" w:hAnsi="Consolas"/>
+          <w:color w:val="f8f8f2"/>
+          <w:sz w:val="17"/>
+          <w:szCs w:val="17"/>
+          <w:rtl w:val="0"/>
+        </w:rPr>
+        <w:t xml:space="preserve">        </w:t>
+      </w:r>
+      <w:r>
+        <w:rPr>
+          <w:rFonts w:ascii="Consolas" w:cs="Consolas" w:eastAsia="Consolas" w:hAnsi="Consolas"/>
+          <w:color w:val="ff79c6"/>
+          <w:sz w:val="17"/>
+          <w:szCs w:val="17"/>
+          <w:rtl w:val="0"/>
+        </w:rPr>
+        <w:t xml:space="preserve">return</w:t>
+      </w:r>
+      <w:r>
+        <w:rPr>
+          <w:rFonts w:ascii="Consolas" w:cs="Consolas" w:eastAsia="Consolas" w:hAnsi="Consolas"/>
+          <w:color w:val="f8f8f2"/>
+          <w:sz w:val="17"/>
+          <w:szCs w:val="17"/>
+          <w:rtl w:val="0"/>
+        </w:rPr>
+        <w:t xml:space="preserve"> bestScore</w:t>
       </w:r>
     </w:p>
     <w:p>
@@ -1148,6 +2926,68 @@
     </w:p>
     <w:p>
       <w:pPr>
+        <w:ind w:left="0" w:firstLine="720"/>
+        <w:rPr/>
+      </w:pPr>
+      <w:r>
+        <w:rPr>
+          <w:rtl w:val="0"/>
+        </w:rPr>
+        <w:t xml:space="preserve">We first evaluate the current board and set a variable called score which will be used</w:t>
+      </w:r>
+    </w:p>
+    <w:p>
+      <w:pPr>
+        <w:ind w:left="0" w:firstLine="0"/>
+        <w:rPr/>
+      </w:pPr>
+      <w:r>
+        <w:rPr>
+          <w:rtl w:val="0"/>
+        </w:rPr>
+        <w:t xml:space="preserve">as a temp variable to keep track of evaluation score of available position on the board of</w:t>
+      </w:r>
+    </w:p>
+    <w:p>
+      <w:pPr>
+        <w:ind w:left="0" w:firstLine="0"/>
+        <w:rPr/>
+      </w:pPr>
+      <w:r>
+        <w:rPr>
+          <w:rtl w:val="0"/>
+        </w:rPr>
+        <w:t xml:space="preserve">that current state. We then check to see if the board is filled or at a terminated state such that either the player or A.i got a "3 in the row". From here, we check to see who's turn it is within the decision tree by checking if </w:t>
+      </w:r>
+      <w:r>
+        <w:rPr>
+          <w:i w:val="1"/>
+          <w:rtl w:val="0"/>
+        </w:rPr>
+        <w:t xml:space="preserve">ismin </w:t>
+      </w:r>
+      <w:r>
+        <w:rPr>
+          <w:rtl w:val="0"/>
+        </w:rPr>
+        <w:t xml:space="preserve">is true or false. If true then we check which empty position current left on the board yields the best score for that player. The same can be said if </w:t>
+      </w:r>
+      <w:r>
+        <w:rPr>
+          <w:i w:val="1"/>
+          <w:rtl w:val="0"/>
+        </w:rPr>
+        <w:t xml:space="preserve">ismin </w:t>
+      </w:r>
+      <w:r>
+        <w:rPr>
+          <w:rtl w:val="0"/>
+        </w:rPr>
+        <w:t xml:space="preserve">is false.  This form of the Minimax algorithm was used in a helper function called optimalMove() which was used as sort of a layer to find the optimal move given the at most current state of the board after the player has gone. </w:t>
+      </w:r>
+    </w:p>
+    <w:p>
+      <w:pPr>
         <w:keepNext w:val="0"/>
         <w:keepLines w:val="0"/>
         <w:widowControl w:val="1"/>
@@ -1192,6 +3032,45 @@
         <w:rPr>
           <w:rtl w:val="0"/>
         </w:rPr>
+        <w:tab/>
+        <w:t xml:space="preserve">Now let’s talk about the Run Time Analysis. For this implementation of the Minimax algorithm the Run Time will solely be based off of the amount of nodes/board-states that are made within the decision tree as that is the main component of the algorithm. Say that we begin with a state where there are 4 possible ways to make a move, similar to the example shown earlier, given that state the Minimax algorithm will then need to recursively call itself 4 times to “find out” which move yields the better score. Upon calling itself, it will then need to recursively call itself 3 more times from the 4 child states that it has just created in order to figure out which move is optimal from </w:t>
+      </w:r>
+      <w:r>
+        <w:rPr>
+          <w:i w:val="1"/>
+          <w:rtl w:val="0"/>
+        </w:rPr>
+        <w:t xml:space="preserve">that</w:t>
+      </w:r>
+      <w:r>
+        <w:rPr>
+          <w:rtl w:val="0"/>
+        </w:rPr>
+        <w:t xml:space="preserve"> state. It will continue doing so until it has reached a terminated state or the board is filled and no possible moves are left. U</w:t>
+      </w:r>
+      <w:r>
+        <w:rPr>
+          <w:rtl w:val="0"/>
+        </w:rPr>
+        <w:t xml:space="preserve">nder those circumstances, unfortunately the Asymptotic Runtime will be O(b</w:t>
+      </w:r>
+      <w:r>
+        <w:rPr>
+          <w:vertAlign w:val="superscript"/>
+          <w:rtl w:val="0"/>
+        </w:rPr>
+        <w:t xml:space="preserve">m</w:t>
+      </w:r>
+      <w:r>
+        <w:rPr>
+          <w:rtl w:val="0"/>
+        </w:rPr>
+        <w:t xml:space="preserve">) where b is the number of moves from the initial state and m is the absolute possible depth of the decision tree. </w:t>
+      </w:r>
+      <w:r>
+        <w:rPr>
+          <w:rtl w:val="0"/>
+        </w:rPr>
       </w:r>
     </w:p>
     <w:p>
@@ -1257,13 +3136,14 @@
         <w:shd w:fill="auto" w:val="clear"/>
         <w:spacing w:after="0" w:before="0" w:line="480" w:lineRule="auto"/>
         <w:ind w:left="0" w:right="0" w:firstLine="0"/>
-        <w:jc w:val="left"/>
+        <w:jc w:val="center"/>
         <w:rPr/>
       </w:pPr>
       <w:r>
         <w:rPr>
           <w:rtl w:val="0"/>
         </w:rPr>
+        <w:t xml:space="preserve">Reference</w:t>
       </w:r>
     </w:p>
     <w:p>
@@ -1280,8 +3160,86 @@
         </w:pBdr>
         <w:shd w:fill="auto" w:val="clear"/>
         <w:spacing w:after="0" w:before="0" w:line="480" w:lineRule="auto"/>
-        <w:ind w:left="0" w:right="0" w:firstLine="720"/>
-        <w:jc w:val="left"/>
+        <w:ind w:left="0" w:right="0" w:firstLine="0"/>
+        <w:jc w:val="center"/>
+        <w:rPr/>
+      </w:pPr>
+      <w:r>
+        <w:rPr>
+          <w:rtl w:val="0"/>
+        </w:rPr>
+      </w:r>
+    </w:p>
+    <w:p>
+      <w:pPr>
+        <w:ind w:firstLine="719.9999999999999"/>
+        <w:rPr/>
+      </w:pPr>
+      <w:r>
+        <w:rPr>
+          <w:rtl w:val="0"/>
+        </w:rPr>
+        <w:t xml:space="preserve">Introduction to Game Playing, CIS Temple. 2022, </w:t>
+      </w:r>
+      <w:hyperlink r:id="rId8">
+        <w:r>
+          <w:rPr>
+            <w:color w:val="1155cc"/>
+            <w:u w:val="single"/>
+            <w:rtl w:val="0"/>
+          </w:rPr>
+          <w:t xml:space="preserve">https://cis.temple.edu/~vasilis/Courses/CIS603/Lectures/l7.html</w:t>
+        </w:r>
+      </w:hyperlink>
+      <w:r>
+        <w:rPr>
+          <w:rtl w:val="0"/>
+        </w:rPr>
+        <w:t xml:space="preserve">. Accessed on 3/26/2022</w:t>
+      </w:r>
+    </w:p>
+    <w:p>
+      <w:pPr>
+        <w:ind w:firstLine="719.9999999999999"/>
+        <w:rPr/>
+      </w:pPr>
+      <w:r>
+        <w:rPr>
+          <w:rtl w:val="0"/>
+        </w:rPr>
+      </w:r>
+    </w:p>
+    <w:p>
+      <w:pPr>
+        <w:ind w:firstLine="719.9999999999999"/>
+        <w:rPr/>
+      </w:pPr>
+      <w:r>
+        <w:rPr>
+          <w:rtl w:val="0"/>
+        </w:rPr>
+        <w:t xml:space="preserve">Minimax Algorithm in Game Theory, GeeksforGeeks. 2022, </w:t>
+      </w:r>
+      <w:hyperlink r:id="rId9">
+        <w:r>
+          <w:rPr>
+            <w:color w:val="1155cc"/>
+            <w:u w:val="single"/>
+            <w:rtl w:val="0"/>
+          </w:rPr>
+          <w:t xml:space="preserve">https://www.geeksforgeeks.org/minimax-algorithm-in-game-theory-set-1-introduction/?ref=lbp</w:t>
+        </w:r>
+      </w:hyperlink>
+      <w:r>
+        <w:rPr>
+          <w:rtl w:val="0"/>
+        </w:rPr>
+        <w:t xml:space="preserve">. Accessed on 3/25/2022</w:t>
+      </w:r>
+    </w:p>
+    <w:p>
+      <w:pPr>
+        <w:ind w:firstLine="719.9999999999999"/>
         <w:rPr/>
       </w:pPr>
       <w:r>
@@ -1304,7 +3262,7 @@
         </w:pBdr>
         <w:shd w:fill="auto" w:val="clear"/>
         <w:spacing w:after="0" w:before="0" w:line="480" w:lineRule="auto"/>
-        <w:ind w:left="0" w:right="0" w:firstLine="720"/>
+        <w:ind w:left="0" w:right="0" w:firstLine="719.9999999999999"/>
         <w:jc w:val="left"/>
         <w:rPr/>
       </w:pPr>
@@ -1312,6 +3270,88 @@
         <w:rPr>
           <w:rtl w:val="0"/>
         </w:rPr>
+        <w:t xml:space="preserve">Minimax, Wikipedia, 2022, </w:t>
+      </w:r>
+      <w:hyperlink r:id="rId10">
+        <w:r>
+          <w:rPr>
+            <w:color w:val="1155cc"/>
+            <w:u w:val="single"/>
+            <w:rtl w:val="0"/>
+          </w:rPr>
+          <w:t xml:space="preserve">https://en.wikipedia.org/wiki/Minimax</w:t>
+        </w:r>
+      </w:hyperlink>
+      <w:r>
+        <w:rPr>
+          <w:rtl w:val="0"/>
+        </w:rPr>
+        <w:t xml:space="preserve">. Accessed on 3/25/2022</w:t>
+      </w:r>
+    </w:p>
+    <w:p>
+      <w:pPr>
+        <w:keepNext w:val="0"/>
+        <w:keepLines w:val="0"/>
+        <w:widowControl w:val="1"/>
+        <w:pBdr>
+          <w:top w:space="0" w:sz="0" w:val="nil"/>
+          <w:left w:space="0" w:sz="0" w:val="nil"/>
+          <w:bottom w:space="0" w:sz="0" w:val="nil"/>
+          <w:right w:space="0" w:sz="0" w:val="nil"/>
+          <w:between w:space="0" w:sz="0" w:val="nil"/>
+        </w:pBdr>
+        <w:shd w:fill="auto" w:val="clear"/>
+        <w:spacing w:after="0" w:before="0" w:line="480" w:lineRule="auto"/>
+        <w:ind w:left="0" w:right="0" w:firstLine="719.9999999999999"/>
+        <w:jc w:val="left"/>
+        <w:rPr/>
+      </w:pPr>
+      <w:r>
+        <w:rPr>
+          <w:rtl w:val="0"/>
+        </w:rPr>
+      </w:r>
+    </w:p>
+    <w:p>
+      <w:pPr>
+        <w:keepNext w:val="0"/>
+        <w:keepLines w:val="0"/>
+        <w:widowControl w:val="1"/>
+        <w:pBdr>
+          <w:top w:space="0" w:sz="0" w:val="nil"/>
+          <w:left w:space="0" w:sz="0" w:val="nil"/>
+          <w:bottom w:space="0" w:sz="0" w:val="nil"/>
+          <w:right w:space="0" w:sz="0" w:val="nil"/>
+          <w:between w:space="0" w:sz="0" w:val="nil"/>
+        </w:pBdr>
+        <w:shd w:fill="auto" w:val="clear"/>
+        <w:spacing w:after="0" w:before="0" w:line="480" w:lineRule="auto"/>
+        <w:ind w:left="0" w:right="0" w:firstLine="719.9999999999999"/>
+        <w:jc w:val="left"/>
+        <w:rPr/>
+      </w:pPr>
+      <w:r>
+        <w:rPr>
+          <w:rtl w:val="0"/>
+        </w:rPr>
+        <w:t xml:space="preserve">Strategies of Play. CS Stanford, 2022, </w:t>
+      </w:r>
+      <w:hyperlink r:id="rId11">
+        <w:r>
+          <w:rPr>
+            <w:color w:val="1155cc"/>
+            <w:u w:val="single"/>
+            <w:rtl w:val="0"/>
+          </w:rPr>
+          <w:t xml:space="preserve">https://cs.stanford.edu/people/eroberts/courses/soco/projects/1998-99/game-theory/Minimax.html</w:t>
+        </w:r>
+      </w:hyperlink>
+      <w:r>
+        <w:rPr>
+          <w:rtl w:val="0"/>
+        </w:rPr>
+        <w:t xml:space="preserve">. Accessed on 3/25/2022</w:t>
       </w:r>
     </w:p>
     <w:p>
@@ -1353,14 +3393,61 @@
         <w:shd w:fill="auto" w:val="clear"/>
         <w:spacing w:after="0" w:before="0" w:line="480" w:lineRule="auto"/>
         <w:ind w:left="0" w:right="0" w:firstLine="0"/>
-        <w:jc w:val="center"/>
+        <w:jc w:val="left"/>
         <w:rPr/>
       </w:pPr>
       <w:r>
         <w:rPr>
           <w:rtl w:val="0"/>
         </w:rPr>
-        <w:t xml:space="preserve">Reference</w:t>
+      </w:r>
+    </w:p>
+    <w:p>
+      <w:pPr>
+        <w:keepNext w:val="0"/>
+        <w:keepLines w:val="0"/>
+        <w:widowControl w:val="1"/>
+        <w:pBdr>
+          <w:top w:space="0" w:sz="0" w:val="nil"/>
+          <w:left w:space="0" w:sz="0" w:val="nil"/>
+          <w:bottom w:space="0" w:sz="0" w:val="nil"/>
+          <w:right w:space="0" w:sz="0" w:val="nil"/>
+          <w:between w:space="0" w:sz="0" w:val="nil"/>
+        </w:pBdr>
+        <w:shd w:fill="auto" w:val="clear"/>
+        <w:spacing w:after="0" w:before="0" w:line="480" w:lineRule="auto"/>
+        <w:ind w:left="0" w:right="0" w:firstLine="0"/>
+        <w:jc w:val="left"/>
+        <w:rPr/>
+      </w:pPr>
+      <w:r>
+        <w:rPr>
+          <w:rtl w:val="0"/>
+        </w:rPr>
+      </w:r>
+    </w:p>
+    <w:p>
+      <w:pPr>
+        <w:keepNext w:val="0"/>
+        <w:keepLines w:val="0"/>
+        <w:widowControl w:val="1"/>
+        <w:pBdr>
+          <w:top w:space="0" w:sz="0" w:val="nil"/>
+          <w:left w:space="0" w:sz="0" w:val="nil"/>
+          <w:bottom w:space="0" w:sz="0" w:val="nil"/>
+          <w:right w:space="0" w:sz="0" w:val="nil"/>
+          <w:between w:space="0" w:sz="0" w:val="nil"/>
+        </w:pBdr>
+        <w:shd w:fill="auto" w:val="clear"/>
+        <w:spacing w:after="0" w:before="0" w:line="480" w:lineRule="auto"/>
+        <w:ind w:left="0" w:right="0" w:firstLine="0"/>
+        <w:jc w:val="left"/>
+        <w:rPr/>
+      </w:pPr>
+      <w:r>
+        <w:rPr>
+          <w:rtl w:val="0"/>
+        </w:rPr>
       </w:r>
     </w:p>
     <w:p>
@@ -1380,105 +3467,6 @@
         <w:ind w:left="0" w:right="0" w:firstLine="0"/>
         <w:rPr/>
       </w:pPr>
-      <w:hyperlink r:id="rId8">
-        <w:r>
-          <w:rPr>
-            <w:color w:val="1155cc"/>
-            <w:u w:val="single"/>
-            <w:rtl w:val="0"/>
-          </w:rPr>
-          <w:t xml:space="preserve">https://www.computerhistory.org/chess/the-minimax-algorithm-and-alphabeta-pruning/</w:t>
-        </w:r>
-      </w:hyperlink>
-      <w:r>
-        <w:rPr>
-          <w:rtl w:val="0"/>
-        </w:rPr>
-      </w:r>
-    </w:p>
-    <w:p>
-      <w:pPr>
-        <w:keepNext w:val="0"/>
-        <w:keepLines w:val="0"/>
-        <w:widowControl w:val="1"/>
-        <w:pBdr>
-          <w:top w:space="0" w:sz="0" w:val="nil"/>
-          <w:left w:space="0" w:sz="0" w:val="nil"/>
-          <w:bottom w:space="0" w:sz="0" w:val="nil"/>
-          <w:right w:space="0" w:sz="0" w:val="nil"/>
-          <w:between w:space="0" w:sz="0" w:val="nil"/>
-        </w:pBdr>
-        <w:shd w:fill="auto" w:val="clear"/>
-        <w:spacing w:after="0" w:before="0" w:line="480" w:lineRule="auto"/>
-        <w:ind w:left="0" w:right="0" w:firstLine="0"/>
-        <w:rPr/>
-      </w:pPr>
-      <w:hyperlink r:id="rId9">
-        <w:r>
-          <w:rPr>
-            <w:color w:val="1155cc"/>
-            <w:u w:val="single"/>
-            <w:rtl w:val="0"/>
-          </w:rPr>
-          <w:t xml:space="preserve">https://en.wikipedia.org/wiki/Minimax</w:t>
-        </w:r>
-      </w:hyperlink>
-      <w:r>
-        <w:rPr>
-          <w:rtl w:val="0"/>
-        </w:rPr>
-      </w:r>
-    </w:p>
-    <w:p>
-      <w:pPr>
-        <w:keepNext w:val="0"/>
-        <w:keepLines w:val="0"/>
-        <w:widowControl w:val="1"/>
-        <w:pBdr>
-          <w:top w:space="0" w:sz="0" w:val="nil"/>
-          <w:left w:space="0" w:sz="0" w:val="nil"/>
-          <w:bottom w:space="0" w:sz="0" w:val="nil"/>
-          <w:right w:space="0" w:sz="0" w:val="nil"/>
-          <w:between w:space="0" w:sz="0" w:val="nil"/>
-        </w:pBdr>
-        <w:shd w:fill="auto" w:val="clear"/>
-        <w:spacing w:after="0" w:before="0" w:line="480" w:lineRule="auto"/>
-        <w:ind w:left="0" w:right="0" w:firstLine="0"/>
-        <w:rPr/>
-      </w:pPr>
-      <w:hyperlink r:id="rId10">
-        <w:r>
-          <w:rPr>
-            <w:color w:val="1155cc"/>
-            <w:u w:val="single"/>
-            <w:rtl w:val="0"/>
-          </w:rPr>
-          <w:t xml:space="preserve">https://cs.stanford.edu/people/eroberts/courses/soco/projects/1998-99/game-theory/Minimax.html</w:t>
-        </w:r>
-      </w:hyperlink>
-      <w:r>
-        <w:rPr>
-          <w:rtl w:val="0"/>
-        </w:rPr>
-      </w:r>
-    </w:p>
-    <w:p>
-      <w:pPr>
-        <w:keepNext w:val="0"/>
-        <w:keepLines w:val="0"/>
-        <w:widowControl w:val="1"/>
-        <w:pBdr>
-          <w:top w:space="0" w:sz="0" w:val="nil"/>
-          <w:left w:space="0" w:sz="0" w:val="nil"/>
-          <w:bottom w:space="0" w:sz="0" w:val="nil"/>
-          <w:right w:space="0" w:sz="0" w:val="nil"/>
-          <w:between w:space="0" w:sz="0" w:val="nil"/>
-        </w:pBdr>
-        <w:shd w:fill="auto" w:val="clear"/>
-        <w:spacing w:after="0" w:before="0" w:line="480" w:lineRule="auto"/>
-        <w:ind w:left="0" w:right="0" w:firstLine="0"/>
-        <w:rPr/>
-      </w:pPr>
       <w:r>
         <w:rPr>
           <w:rtl w:val="0"/>
@@ -1486,10 +3474,10 @@
       </w:r>
     </w:p>
     <w:sectPr>
-      <w:headerReference r:id="rId11" w:type="default"/>
-      <w:headerReference r:id="rId12" w:type="first"/>
+      <w:headerReference r:id="rId12" w:type="default"/>
+      <w:headerReference r:id="rId13" w:type="first"/>
       <w:pgSz w:h="15840" w:w="12240" w:orient="portrait"/>
-      <w:pgMar w:bottom="1440" w:top="1440" w:left="1440" w:right="1440" w:header="720" w:footer="720"/>
+      <w:pgMar w:bottom="1440" w:top="1440" w:left="1440.0000000000002" w:right="1440" w:header="720" w:footer="720"/>
       <w:pgNumType w:start="1"/>
       <w:titlePg w:val="1"/>
     </w:sectPr>
@@ -1498,67 +3486,6 @@
 </file>
 
 <file path=word/header1.xml><?xml version="1.0" encoding="utf-8"?>
-<w:hdr xmlns:mc="http://schemas.openxmlformats.org/markup-compatibility/2006" xmlns:o="urn:schemas-microsoft-com:office:office" xmlns:r="http://schemas.openxmlformats.org/officeDocument/2006/relationships" xmlns:m="http://schemas.openxmlformats.org/officeDocument/2006/math" xmlns:v="urn:schemas-microsoft-com:vml" xmlns:wp="http://schemas.openxmlformats.org/drawingml/2006/wordprocessingDrawing" xmlns:w10="urn:schemas-microsoft-com:office:word" xmlns:w="http://schemas.openxmlformats.org/wordprocessingml/2006/main" xmlns:wne="http://schemas.microsoft.com/office/word/2006/wordml" xmlns:sl="http://schemas.openxmlformats.org/schemaLibrary/2006/main" xmlns:a="http://schemas.openxmlformats.org/drawingml/2006/main" xmlns:pic="http://schemas.openxmlformats.org/drawingml/2006/picture" xmlns:c="http://schemas.openxmlformats.org/drawingml/2006/chart" xmlns:lc="http://schemas.openxmlformats.org/drawingml/2006/lockedCanvas" xmlns:dgm="http://schemas.openxmlformats.org/drawingml/2006/diagram" xmlns:wps="http://schemas.microsoft.com/office/word/2010/wordprocessingShape" xmlns:wpg="http://schemas.microsoft.com/office/word/2010/wordprocessingGroup" xmlns:w14="http://schemas.microsoft.com/office/word/2010/wordml" xmlns:w15="http://schemas.microsoft.com/office/word/2012/wordml">
-  <w:p>
-    <w:pPr>
-      <w:keepNext w:val="0"/>
-      <w:keepLines w:val="0"/>
-      <w:pageBreakBefore w:val="0"/>
-      <w:widowControl w:val="1"/>
-      <w:pBdr>
-        <w:top w:space="0" w:sz="0" w:val="nil"/>
-        <w:left w:space="0" w:sz="0" w:val="nil"/>
-        <w:bottom w:space="0" w:sz="0" w:val="nil"/>
-        <w:right w:space="0" w:sz="0" w:val="nil"/>
-        <w:between w:space="0" w:sz="0" w:val="nil"/>
-      </w:pBdr>
-      <w:shd w:fill="auto" w:val="clear"/>
-      <w:spacing w:after="0" w:before="0" w:line="240" w:lineRule="auto"/>
-      <w:ind w:left="0" w:right="0" w:firstLine="0"/>
-      <w:jc w:val="left"/>
-      <w:rPr>
-        <w:rFonts w:ascii="Times New Roman" w:cs="Times New Roman" w:eastAsia="Times New Roman" w:hAnsi="Times New Roman"/>
-        <w:b w:val="0"/>
-        <w:i w:val="0"/>
-        <w:smallCaps w:val="0"/>
-        <w:strike w:val="0"/>
-        <w:color w:val="000000"/>
-        <w:sz w:val="24"/>
-        <w:szCs w:val="24"/>
-        <w:u w:val="none"/>
-        <w:shd w:fill="auto" w:val="clear"/>
-        <w:vertAlign w:val="baseline"/>
-      </w:rPr>
-    </w:pPr>
-    <w:r>
-      <w:rPr>
-        <w:rFonts w:ascii="Times New Roman" w:cs="Times New Roman" w:eastAsia="Times New Roman" w:hAnsi="Times New Roman"/>
-        <w:b w:val="0"/>
-        <w:i w:val="0"/>
-        <w:smallCaps w:val="0"/>
-        <w:strike w:val="0"/>
-        <w:color w:val="000000"/>
-        <w:sz w:val="24"/>
-        <w:szCs w:val="24"/>
-        <w:u w:val="none"/>
-        <w:shd w:fill="auto" w:val="clear"/>
-        <w:vertAlign w:val="baseline"/>
-      </w:rPr>
-      <w:fldChar w:fldCharType="begin"/>
-      <w:instrText xml:space="preserve">PAGE</w:instrText>
-      <w:fldChar w:fldCharType="separate"/>
-      <w:fldChar w:fldCharType="end"/>
-    </w:r>
-    <w:r>
-      <w:rPr>
-        <w:rtl w:val="0"/>
-      </w:rPr>
-    </w:r>
-  </w:p>
-</w:hdr>
-</file>
-
-<file path=word/header2.xml><?xml version="1.0" encoding="utf-8"?>
 <w:hdr xmlns:mc="http://schemas.openxmlformats.org/markup-compatibility/2006" xmlns:o="urn:schemas-microsoft-com:office:office" xmlns:r="http://schemas.openxmlformats.org/officeDocument/2006/relationships" xmlns:m="http://schemas.openxmlformats.org/officeDocument/2006/math" xmlns:v="urn:schemas-microsoft-com:vml" xmlns:wp="http://schemas.openxmlformats.org/drawingml/2006/wordprocessingDrawing" xmlns:w10="urn:schemas-microsoft-com:office:word" xmlns:w="http://schemas.openxmlformats.org/wordprocessingml/2006/main" xmlns:wne="http://schemas.microsoft.com/office/word/2006/wordml" xmlns:sl="http://schemas.openxmlformats.org/schemaLibrary/2006/main" xmlns:a="http://schemas.openxmlformats.org/drawingml/2006/main" xmlns:pic="http://schemas.openxmlformats.org/drawingml/2006/picture" xmlns:c="http://schemas.openxmlformats.org/drawingml/2006/chart" xmlns:lc="http://schemas.openxmlformats.org/drawingml/2006/lockedCanvas" xmlns:dgm="http://schemas.openxmlformats.org/drawingml/2006/diagram" xmlns:wps="http://schemas.microsoft.com/office/word/2010/wordprocessingShape" xmlns:wpg="http://schemas.microsoft.com/office/word/2010/wordprocessingGroup" xmlns:w14="http://schemas.microsoft.com/office/word/2010/wordml" xmlns:w15="http://schemas.microsoft.com/office/word/2012/wordml">
   <w:p>
     <w:pPr>
@@ -1592,19 +3519,44 @@
       </w:rPr>
     </w:pPr>
     <w:r>
+      <w:rPr/>
+      <w:fldChar w:fldCharType="begin"/>
+      <w:instrText xml:space="preserve">PAGE</w:instrText>
+      <w:fldChar w:fldCharType="separate"/>
+      <w:fldChar w:fldCharType="end"/>
+    </w:r>
+    <w:r>
       <w:rPr>
-        <w:rFonts w:ascii="Times New Roman" w:cs="Times New Roman" w:eastAsia="Times New Roman" w:hAnsi="Times New Roman"/>
-        <w:b w:val="0"/>
-        <w:i w:val="0"/>
-        <w:smallCaps w:val="0"/>
-        <w:strike w:val="0"/>
-        <w:color w:val="000000"/>
-        <w:sz w:val="24"/>
-        <w:szCs w:val="24"/>
-        <w:u w:val="none"/>
-        <w:shd w:fill="auto" w:val="clear"/>
-        <w:vertAlign w:val="baseline"/>
+        <w:rtl w:val="0"/>
       </w:rPr>
+    </w:r>
+  </w:p>
+</w:hdr>
+</file>
+
+<file path=word/header2.xml><?xml version="1.0" encoding="utf-8"?>
+<w:hdr xmlns:mc="http://schemas.openxmlformats.org/markup-compatibility/2006" xmlns:o="urn:schemas-microsoft-com:office:office" xmlns:r="http://schemas.openxmlformats.org/officeDocument/2006/relationships" xmlns:m="http://schemas.openxmlformats.org/officeDocument/2006/math" xmlns:v="urn:schemas-microsoft-com:vml" xmlns:wp="http://schemas.openxmlformats.org/drawingml/2006/wordprocessingDrawing" xmlns:w10="urn:schemas-microsoft-com:office:word" xmlns:w="http://schemas.openxmlformats.org/wordprocessingml/2006/main" xmlns:wne="http://schemas.microsoft.com/office/word/2006/wordml" xmlns:sl="http://schemas.openxmlformats.org/schemaLibrary/2006/main" xmlns:a="http://schemas.openxmlformats.org/drawingml/2006/main" xmlns:pic="http://schemas.openxmlformats.org/drawingml/2006/picture" xmlns:c="http://schemas.openxmlformats.org/drawingml/2006/chart" xmlns:lc="http://schemas.openxmlformats.org/drawingml/2006/lockedCanvas" xmlns:dgm="http://schemas.openxmlformats.org/drawingml/2006/diagram" xmlns:wps="http://schemas.microsoft.com/office/word/2010/wordprocessingShape" xmlns:wpg="http://schemas.microsoft.com/office/word/2010/wordprocessingGroup" xmlns:w14="http://schemas.microsoft.com/office/word/2010/wordml" xmlns:w15="http://schemas.microsoft.com/office/word/2012/wordml">
+  <w:p>
+    <w:pPr>
+      <w:keepNext w:val="0"/>
+      <w:keepLines w:val="0"/>
+      <w:pageBreakBefore w:val="0"/>
+      <w:widowControl w:val="1"/>
+      <w:pBdr>
+        <w:top w:space="0" w:sz="0" w:val="nil"/>
+        <w:left w:space="0" w:sz="0" w:val="nil"/>
+        <w:bottom w:space="0" w:sz="0" w:val="nil"/>
+        <w:right w:space="0" w:sz="0" w:val="nil"/>
+        <w:between w:space="0" w:sz="0" w:val="nil"/>
+      </w:pBdr>
+      <w:shd w:fill="auto" w:val="clear"/>
+      <w:spacing w:after="0" w:before="0" w:line="240" w:lineRule="auto"/>
+      <w:ind w:left="0" w:right="0" w:firstLine="0"/>
+      <w:jc w:val="right"/>
+      <w:rPr/>
+    </w:pPr>
+    <w:r>
+      <w:rPr/>
       <w:fldChar w:fldCharType="begin"/>
       <w:instrText xml:space="preserve">PAGE</w:instrText>
       <w:fldChar w:fldCharType="separate"/>
@@ -4143,7 +6095,7 @@
 
 <file path=customXML/item1.xml><?xml version="1.0" encoding="utf-8"?>
 <go:gDocsCustomXmlDataStorage xmlns:go="http://customooxmlschemas.google.com/" xmlns:r="http://schemas.openxmlformats.org/officeDocument/2006/relationships">
-  <go:docsCustomData xmlns:go="http://customooxmlschemas.google.com/" roundtripDataSignature="AMtx7mhBiYSWrZWJ6MsGTHU8iWkAdLsA/w==">AMUW2mUhdTMGhYQ8L4DAHRS4gL8BH6OpHWF6n/RWmsvPdxb68eYnLzJHWeqEDwtegt0CbgsYu7KqLWjoE0QJag+GXeLUU56KHd+wKNSlS+SeIx5OPuLXoRE=</go:docsCustomData>
+  <go:docsCustomData xmlns:go="http://customooxmlschemas.google.com/" roundtripDataSignature="AMtx7mhBiYSWrZWJ6MsGTHU8iWkAdLsA/w==">AMUW2mVo3cC/PfIXjThe3E11qsBl73KhLuawcirViVip/n/jF88ffNNT8sGcsJWTF+wRIay/rkl8JTYMd7G1tjEKXB19IVKwQ0NFMUBXbw/W3Ni2d+8RDcY=</go:docsCustomData>
 </go:gDocsCustomXmlDataStorage>
 </file>
 

</xml_diff>